<commit_message>
Correção dos Casos de Uso Expandidos Geral
Tarefa Concluída
</commit_message>
<xml_diff>
--- a/Projeto1-G4/Tarefas Interciclos/1 - Casos de Uso Expandidos/Casos de Uso Expandidos.docx
+++ b/Projeto1-G4/Tarefas Interciclos/1 - Casos de Uso Expandidos/Casos de Uso Expandidos.docx
@@ -203,8 +203,6 @@
         </w:rPr>
         <w:t>h</w:t>
       </w:r>
-      <w:bookmarkStart w:id="0" w:name="_GoBack"/>
-      <w:bookmarkEnd w:id="0"/>
       <w:r>
         <w:rPr>
           <w:sz w:val="28"/>
@@ -222,7 +220,7 @@
       <w:pPr>
         <w:jc w:val="right"/>
         <w:sectPr>
-          <w:footerReference w:type="default" r:id="rId7"/>
+          <w:footerReference w:type="default" r:id="rId8"/>
           <w:pgSz w:w="11906" w:h="16838"/>
           <w:pgMar w:top="1417" w:right="1701" w:bottom="1417" w:left="1701" w:header="708" w:footer="708" w:gutter="0"/>
           <w:pgBorders w:offsetFrom="page">
@@ -604,25 +602,23 @@
                 <w:sz w:val="24"/>
                 <w:szCs w:val="24"/>
               </w:rPr>
-              <w:t xml:space="preserve">na tela de </w:t>
-            </w:r>
-            <w:proofErr w:type="spellStart"/>
-            <w:r>
-              <w:rPr>
-                <w:rFonts w:ascii="Arial" w:hAnsi="Arial" w:cs="Arial"/>
-                <w:sz w:val="24"/>
-                <w:szCs w:val="24"/>
-              </w:rPr>
-              <w:t>login</w:t>
-            </w:r>
-            <w:proofErr w:type="spellEnd"/>
-            <w:r>
-              <w:rPr>
-                <w:rFonts w:ascii="Arial" w:hAnsi="Arial" w:cs="Arial"/>
-                <w:sz w:val="24"/>
-                <w:szCs w:val="24"/>
-              </w:rPr>
-              <w:t xml:space="preserve"> e acessa o sistema</w:t>
+              <w:t>e</w:t>
+            </w:r>
+            <w:r>
+              <w:rPr>
+                <w:rFonts w:ascii="Arial" w:hAnsi="Arial" w:cs="Arial"/>
+                <w:sz w:val="24"/>
+                <w:szCs w:val="24"/>
+              </w:rPr>
+              <w:t xml:space="preserve"> </w:t>
+            </w:r>
+            <w:r>
+              <w:rPr>
+                <w:rFonts w:ascii="Arial" w:hAnsi="Arial" w:cs="Arial"/>
+                <w:sz w:val="24"/>
+                <w:szCs w:val="24"/>
+              </w:rPr>
+              <w:t>acessa o sistema</w:t>
             </w:r>
             <w:r>
               <w:rPr>
@@ -703,15 +699,23 @@
                 <w:sz w:val="24"/>
                 <w:szCs w:val="24"/>
               </w:rPr>
-              <w:t xml:space="preserve"> RF1</w:t>
-            </w:r>
-            <w:r>
-              <w:rPr>
-                <w:rFonts w:ascii="Arial" w:hAnsi="Arial" w:cs="Arial"/>
-                <w:sz w:val="24"/>
-                <w:szCs w:val="24"/>
-              </w:rPr>
-              <w:t>, RF7</w:t>
+              <w:t xml:space="preserve"> </w:t>
+            </w:r>
+            <w:r>
+              <w:rPr>
+                <w:rFonts w:ascii="Arial" w:hAnsi="Arial" w:cs="Arial"/>
+                <w:sz w:val="24"/>
+                <w:szCs w:val="24"/>
+              </w:rPr>
+              <w:t xml:space="preserve">RF1, </w:t>
+            </w:r>
+            <w:r>
+              <w:rPr>
+                <w:rFonts w:ascii="Arial" w:hAnsi="Arial" w:cs="Arial"/>
+                <w:sz w:val="24"/>
+                <w:szCs w:val="24"/>
+              </w:rPr>
+              <w:t>RF7</w:t>
             </w:r>
           </w:p>
           <w:p>
@@ -869,7 +873,15 @@
                 <w:sz w:val="24"/>
                 <w:szCs w:val="24"/>
               </w:rPr>
-              <w:t>Este caso de uso começa quando o usuário chega ao computador para acessar o sistema</w:t>
+              <w:t>Este caso de uso começa quando um</w:t>
+            </w:r>
+            <w:r>
+              <w:rPr>
+                <w:rFonts w:ascii="Arial" w:hAnsi="Arial" w:cs="Arial"/>
+                <w:sz w:val="24"/>
+                <w:szCs w:val="24"/>
+              </w:rPr>
+              <w:t xml:space="preserve"> usuário chega ao computador para acessar o sistema</w:t>
             </w:r>
             <w:r>
               <w:rPr>
@@ -1063,6 +1075,69 @@
         </w:rPr>
         <w:t>.</w:t>
       </w:r>
+    </w:p>
+    <w:p>
+      <w:pPr>
+        <w:rPr>
+          <w:rFonts w:ascii="Arial" w:hAnsi="Arial" w:cs="Arial"/>
+          <w:sz w:val="24"/>
+          <w:szCs w:val="24"/>
+        </w:rPr>
+      </w:pPr>
+    </w:p>
+    <w:p>
+      <w:pPr>
+        <w:rPr>
+          <w:rFonts w:ascii="Arial" w:hAnsi="Arial" w:cs="Arial"/>
+          <w:sz w:val="24"/>
+          <w:szCs w:val="24"/>
+        </w:rPr>
+      </w:pPr>
+    </w:p>
+    <w:p>
+      <w:pPr>
+        <w:rPr>
+          <w:rFonts w:ascii="Arial" w:hAnsi="Arial" w:cs="Arial"/>
+          <w:sz w:val="24"/>
+          <w:szCs w:val="24"/>
+        </w:rPr>
+      </w:pPr>
+    </w:p>
+    <w:p>
+      <w:pPr>
+        <w:rPr>
+          <w:rFonts w:ascii="Arial" w:hAnsi="Arial" w:cs="Arial"/>
+          <w:sz w:val="24"/>
+          <w:szCs w:val="24"/>
+        </w:rPr>
+      </w:pPr>
+    </w:p>
+    <w:p>
+      <w:pPr>
+        <w:rPr>
+          <w:rFonts w:ascii="Arial" w:hAnsi="Arial" w:cs="Arial"/>
+          <w:sz w:val="24"/>
+          <w:szCs w:val="24"/>
+        </w:rPr>
+      </w:pPr>
+    </w:p>
+    <w:p>
+      <w:pPr>
+        <w:rPr>
+          <w:rFonts w:ascii="Arial" w:hAnsi="Arial" w:cs="Arial"/>
+          <w:sz w:val="24"/>
+          <w:szCs w:val="24"/>
+        </w:rPr>
+      </w:pPr>
+    </w:p>
+    <w:p>
+      <w:pPr>
+        <w:rPr>
+          <w:rFonts w:ascii="Arial" w:hAnsi="Arial" w:cs="Arial"/>
+          <w:sz w:val="24"/>
+          <w:szCs w:val="24"/>
+        </w:rPr>
+      </w:pPr>
     </w:p>
     <w:p>
       <w:pPr>
@@ -1127,6 +1202,7 @@
                 <w:sz w:val="24"/>
                 <w:szCs w:val="24"/>
               </w:rPr>
+              <w:lastRenderedPageBreak/>
               <w:t>Caso de Uso:</w:t>
             </w:r>
             <w:r>
@@ -1220,7 +1296,23 @@
                 <w:sz w:val="24"/>
                 <w:szCs w:val="24"/>
               </w:rPr>
-              <w:t xml:space="preserve">Usuário </w:t>
+              <w:t>Usuário</w:t>
+            </w:r>
+            <w:r>
+              <w:rPr>
+                <w:rFonts w:ascii="Arial" w:hAnsi="Arial" w:cs="Arial"/>
+                <w:sz w:val="24"/>
+                <w:szCs w:val="24"/>
+              </w:rPr>
+              <w:t xml:space="preserve">, </w:t>
+            </w:r>
+            <w:r>
+              <w:rPr>
+                <w:rFonts w:ascii="Arial" w:hAnsi="Arial" w:cs="Arial"/>
+                <w:sz w:val="24"/>
+                <w:szCs w:val="24"/>
+              </w:rPr>
+              <w:t xml:space="preserve">Doador </w:t>
             </w:r>
             <w:r>
               <w:rPr>
@@ -1249,6 +1341,7 @@
           </w:tcPr>
           <w:p>
             <w:pPr>
+              <w:jc w:val="both"/>
               <w:rPr>
                 <w:rFonts w:ascii="Arial" w:hAnsi="Arial" w:cs="Arial"/>
                 <w:sz w:val="24"/>
@@ -1277,11 +1370,20 @@
                 <w:sz w:val="24"/>
                 <w:szCs w:val="24"/>
               </w:rPr>
+              <w:t xml:space="preserve">nova </w:t>
+            </w:r>
+            <w:r>
+              <w:rPr>
+                <w:rFonts w:ascii="Arial" w:hAnsi="Arial" w:cs="Arial"/>
+                <w:sz w:val="24"/>
+                <w:szCs w:val="24"/>
+              </w:rPr>
               <w:t xml:space="preserve">doação de sangue relacionando as </w:t>
             </w:r>
           </w:p>
           <w:p>
             <w:pPr>
+              <w:jc w:val="both"/>
               <w:rPr>
                 <w:rFonts w:ascii="Arial" w:hAnsi="Arial" w:cs="Arial"/>
                 <w:sz w:val="24"/>
@@ -1349,6 +1451,7 @@
           </w:p>
           <w:p>
             <w:pPr>
+              <w:jc w:val="both"/>
               <w:rPr>
                 <w:rFonts w:ascii="Arial" w:hAnsi="Arial" w:cs="Arial"/>
                 <w:sz w:val="24"/>
@@ -1435,46 +1538,6 @@
                 <w:sz w:val="24"/>
                 <w:szCs w:val="24"/>
               </w:rPr>
-              <w:t xml:space="preserve"> usuário </w:t>
-            </w:r>
-            <w:r>
-              <w:rPr>
-                <w:rFonts w:ascii="Arial" w:hAnsi="Arial" w:cs="Arial"/>
-                <w:sz w:val="24"/>
-                <w:szCs w:val="24"/>
-              </w:rPr>
-              <w:t xml:space="preserve">deseja </w:t>
-            </w:r>
-            <w:r>
-              <w:rPr>
-                <w:rFonts w:ascii="Arial" w:hAnsi="Arial" w:cs="Arial"/>
-                <w:sz w:val="24"/>
-                <w:szCs w:val="24"/>
-              </w:rPr>
-              <w:t>registra</w:t>
-            </w:r>
-            <w:r>
-              <w:rPr>
-                <w:rFonts w:ascii="Arial" w:hAnsi="Arial" w:cs="Arial"/>
-                <w:sz w:val="24"/>
-                <w:szCs w:val="24"/>
-              </w:rPr>
-              <w:t>r</w:t>
-            </w:r>
-            <w:r>
-              <w:rPr>
-                <w:rFonts w:ascii="Arial" w:hAnsi="Arial" w:cs="Arial"/>
-                <w:sz w:val="24"/>
-                <w:szCs w:val="24"/>
-              </w:rPr>
-              <w:t xml:space="preserve"> uma nova doação</w:t>
-            </w:r>
-            <w:r>
-              <w:rPr>
-                <w:rFonts w:ascii="Arial" w:hAnsi="Arial" w:cs="Arial"/>
-                <w:sz w:val="24"/>
-                <w:szCs w:val="24"/>
-              </w:rPr>
               <w:t xml:space="preserve"> </w:t>
             </w:r>
             <w:r>
@@ -1483,7 +1546,7 @@
                 <w:sz w:val="24"/>
                 <w:szCs w:val="24"/>
               </w:rPr>
-              <w:t xml:space="preserve">de sangue </w:t>
+              <w:t xml:space="preserve">doador chega ao balcão de atendimento desejando </w:t>
             </w:r>
           </w:p>
           <w:p>
@@ -1509,7 +1572,7 @@
                 <w:sz w:val="24"/>
                 <w:szCs w:val="24"/>
               </w:rPr>
-              <w:t>,ele</w:t>
+              <w:t>realizar</w:t>
             </w:r>
             <w:proofErr w:type="gramEnd"/>
             <w:r>
@@ -1518,23 +1581,31 @@
                 <w:sz w:val="24"/>
                 <w:szCs w:val="24"/>
               </w:rPr>
-              <w:t xml:space="preserve"> escolhe</w:t>
-            </w:r>
-            <w:r>
-              <w:rPr>
-                <w:rFonts w:ascii="Arial" w:hAnsi="Arial" w:cs="Arial"/>
-                <w:sz w:val="24"/>
-                <w:szCs w:val="24"/>
-              </w:rPr>
-              <w:t xml:space="preserve"> um doador já </w:t>
-            </w:r>
-            <w:r>
-              <w:rPr>
-                <w:rFonts w:ascii="Arial" w:hAnsi="Arial" w:cs="Arial"/>
-                <w:sz w:val="24"/>
-                <w:szCs w:val="24"/>
-              </w:rPr>
-              <w:t xml:space="preserve">registrado por meio de uma lista. </w:t>
+              <w:t xml:space="preserve"> uma </w:t>
+            </w:r>
+            <w:r>
+              <w:rPr>
+                <w:rFonts w:ascii="Arial" w:hAnsi="Arial" w:cs="Arial"/>
+                <w:sz w:val="24"/>
+                <w:szCs w:val="24"/>
+              </w:rPr>
+              <w:t xml:space="preserve">nova </w:t>
+            </w:r>
+            <w:r>
+              <w:rPr>
+                <w:rFonts w:ascii="Arial" w:hAnsi="Arial" w:cs="Arial"/>
+                <w:sz w:val="24"/>
+                <w:szCs w:val="24"/>
+              </w:rPr>
+              <w:t xml:space="preserve">doação de sangue. </w:t>
+            </w:r>
+            <w:r>
+              <w:rPr>
+                <w:rFonts w:ascii="Arial" w:hAnsi="Arial" w:cs="Arial"/>
+                <w:sz w:val="24"/>
+                <w:szCs w:val="24"/>
+              </w:rPr>
+              <w:t xml:space="preserve">Se o doador já está </w:t>
             </w:r>
           </w:p>
           <w:p>
@@ -1553,48 +1624,389 @@
               </w:rPr>
               <w:t xml:space="preserve">                            </w:t>
             </w:r>
-            <w:r>
-              <w:rPr>
-                <w:rFonts w:ascii="Arial" w:hAnsi="Arial" w:cs="Arial"/>
-                <w:sz w:val="24"/>
-                <w:szCs w:val="24"/>
-              </w:rPr>
-              <w:t xml:space="preserve">O usuário insere as informações (Documento de Requisitos </w:t>
-            </w:r>
-          </w:p>
-          <w:p>
-            <w:pPr>
-              <w:rPr>
-                <w:rFonts w:ascii="Arial" w:hAnsi="Arial" w:cs="Arial"/>
-                <w:sz w:val="24"/>
-                <w:szCs w:val="24"/>
-              </w:rPr>
-            </w:pPr>
-            <w:r>
-              <w:rPr>
-                <w:rFonts w:ascii="Arial" w:hAnsi="Arial" w:cs="Arial"/>
-                <w:sz w:val="24"/>
-                <w:szCs w:val="24"/>
-              </w:rPr>
-              <w:t xml:space="preserve">                            </w:t>
-            </w:r>
-            <w:r>
-              <w:rPr>
-                <w:rFonts w:ascii="Arial" w:hAnsi="Arial" w:cs="Arial"/>
-                <w:sz w:val="24"/>
-                <w:szCs w:val="24"/>
-              </w:rPr>
-              <w:t>– Anexo II) e registra a doação de sangue.</w:t>
-            </w:r>
-          </w:p>
-          <w:p>
-            <w:pPr>
-              <w:rPr>
-                <w:rFonts w:ascii="Arial" w:hAnsi="Arial" w:cs="Arial"/>
-                <w:sz w:val="24"/>
-                <w:szCs w:val="24"/>
-              </w:rPr>
-            </w:pPr>
+            <w:proofErr w:type="gramStart"/>
+            <w:r>
+              <w:rPr>
+                <w:rFonts w:ascii="Arial" w:hAnsi="Arial" w:cs="Arial"/>
+                <w:sz w:val="24"/>
+                <w:szCs w:val="24"/>
+              </w:rPr>
+              <w:t>registrado</w:t>
+            </w:r>
+            <w:proofErr w:type="gramEnd"/>
+            <w:r>
+              <w:rPr>
+                <w:rFonts w:ascii="Arial" w:hAnsi="Arial" w:cs="Arial"/>
+                <w:sz w:val="24"/>
+                <w:szCs w:val="24"/>
+              </w:rPr>
+              <w:t xml:space="preserve"> no sistema, o</w:t>
+            </w:r>
+            <w:r>
+              <w:rPr>
+                <w:rFonts w:ascii="Arial" w:hAnsi="Arial" w:cs="Arial"/>
+                <w:sz w:val="24"/>
+                <w:szCs w:val="24"/>
+              </w:rPr>
+              <w:t xml:space="preserve"> </w:t>
+            </w:r>
+            <w:r>
+              <w:rPr>
+                <w:rFonts w:ascii="Arial" w:hAnsi="Arial" w:cs="Arial"/>
+                <w:sz w:val="24"/>
+                <w:szCs w:val="24"/>
+              </w:rPr>
+              <w:t xml:space="preserve">usuário </w:t>
+            </w:r>
+            <w:r>
+              <w:rPr>
+                <w:rFonts w:ascii="Arial" w:hAnsi="Arial" w:cs="Arial"/>
+                <w:sz w:val="24"/>
+                <w:szCs w:val="24"/>
+              </w:rPr>
+              <w:t xml:space="preserve">faz uma pesquisa (RF4) do </w:t>
+            </w:r>
+          </w:p>
+          <w:p>
+            <w:pPr>
+              <w:rPr>
+                <w:rFonts w:ascii="Arial" w:hAnsi="Arial" w:cs="Arial"/>
+                <w:sz w:val="24"/>
+                <w:szCs w:val="24"/>
+              </w:rPr>
+            </w:pPr>
+            <w:r>
+              <w:rPr>
+                <w:rFonts w:ascii="Arial" w:hAnsi="Arial" w:cs="Arial"/>
+                <w:sz w:val="24"/>
+                <w:szCs w:val="24"/>
+              </w:rPr>
+              <w:t xml:space="preserve">                          </w:t>
+            </w:r>
+            <w:r>
+              <w:rPr>
+                <w:rFonts w:ascii="Arial" w:hAnsi="Arial" w:cs="Arial"/>
+                <w:sz w:val="24"/>
+                <w:szCs w:val="24"/>
+              </w:rPr>
+              <w:t xml:space="preserve"> </w:t>
+            </w:r>
+            <w:r>
+              <w:rPr>
+                <w:rFonts w:ascii="Arial" w:hAnsi="Arial" w:cs="Arial"/>
+                <w:sz w:val="24"/>
+                <w:szCs w:val="24"/>
+              </w:rPr>
+              <w:t xml:space="preserve"> </w:t>
+            </w:r>
+            <w:proofErr w:type="gramStart"/>
+            <w:r>
+              <w:rPr>
+                <w:rFonts w:ascii="Arial" w:hAnsi="Arial" w:cs="Arial"/>
+                <w:sz w:val="24"/>
+                <w:szCs w:val="24"/>
+              </w:rPr>
+              <w:t>registro</w:t>
+            </w:r>
+            <w:proofErr w:type="gramEnd"/>
+            <w:r>
+              <w:rPr>
+                <w:rFonts w:ascii="Arial" w:hAnsi="Arial" w:cs="Arial"/>
+                <w:sz w:val="24"/>
+                <w:szCs w:val="24"/>
+              </w:rPr>
+              <w:t xml:space="preserve"> do doador e em seguida </w:t>
+            </w:r>
+            <w:r>
+              <w:rPr>
+                <w:rFonts w:ascii="Arial" w:hAnsi="Arial" w:cs="Arial"/>
+                <w:sz w:val="24"/>
+                <w:szCs w:val="24"/>
+              </w:rPr>
+              <w:t>registra uma</w:t>
+            </w:r>
+            <w:r>
+              <w:rPr>
+                <w:rFonts w:ascii="Arial" w:hAnsi="Arial" w:cs="Arial"/>
+                <w:sz w:val="24"/>
+                <w:szCs w:val="24"/>
+              </w:rPr>
+              <w:t xml:space="preserve"> </w:t>
+            </w:r>
+            <w:r>
+              <w:rPr>
+                <w:rFonts w:ascii="Arial" w:hAnsi="Arial" w:cs="Arial"/>
+                <w:sz w:val="24"/>
+                <w:szCs w:val="24"/>
+              </w:rPr>
+              <w:t>nova doação</w:t>
+            </w:r>
+            <w:r>
+              <w:rPr>
+                <w:rFonts w:ascii="Arial" w:hAnsi="Arial" w:cs="Arial"/>
+                <w:sz w:val="24"/>
+                <w:szCs w:val="24"/>
+              </w:rPr>
+              <w:t xml:space="preserve"> </w:t>
+            </w:r>
+          </w:p>
+          <w:p>
+            <w:pPr>
+              <w:rPr>
+                <w:rFonts w:ascii="Arial" w:hAnsi="Arial" w:cs="Arial"/>
+                <w:sz w:val="24"/>
+                <w:szCs w:val="24"/>
+              </w:rPr>
+            </w:pPr>
+            <w:r>
+              <w:rPr>
+                <w:rFonts w:ascii="Arial" w:hAnsi="Arial" w:cs="Arial"/>
+                <w:sz w:val="24"/>
+                <w:szCs w:val="24"/>
+              </w:rPr>
+              <w:t xml:space="preserve">                     </w:t>
+            </w:r>
+            <w:r>
+              <w:rPr>
+                <w:rFonts w:ascii="Arial" w:hAnsi="Arial" w:cs="Arial"/>
+                <w:sz w:val="24"/>
+                <w:szCs w:val="24"/>
+              </w:rPr>
+              <w:t xml:space="preserve"> </w:t>
+            </w:r>
+            <w:r>
+              <w:rPr>
+                <w:rFonts w:ascii="Arial" w:hAnsi="Arial" w:cs="Arial"/>
+                <w:sz w:val="24"/>
+                <w:szCs w:val="24"/>
+              </w:rPr>
+              <w:t xml:space="preserve">      </w:t>
+            </w:r>
+            <w:proofErr w:type="gramStart"/>
+            <w:r>
+              <w:rPr>
+                <w:rFonts w:ascii="Arial" w:hAnsi="Arial" w:cs="Arial"/>
+                <w:sz w:val="24"/>
+                <w:szCs w:val="24"/>
+              </w:rPr>
+              <w:t>de</w:t>
+            </w:r>
+            <w:proofErr w:type="gramEnd"/>
+            <w:r>
+              <w:rPr>
+                <w:rFonts w:ascii="Arial" w:hAnsi="Arial" w:cs="Arial"/>
+                <w:sz w:val="24"/>
+                <w:szCs w:val="24"/>
+              </w:rPr>
+              <w:t xml:space="preserve"> sangue</w:t>
+            </w:r>
+            <w:r>
+              <w:rPr>
+                <w:rFonts w:ascii="Arial" w:hAnsi="Arial" w:cs="Arial"/>
+                <w:sz w:val="24"/>
+                <w:szCs w:val="24"/>
+              </w:rPr>
+              <w:t xml:space="preserve"> inserindo  as informações</w:t>
+            </w:r>
+            <w:r>
+              <w:rPr>
+                <w:rFonts w:ascii="Arial" w:hAnsi="Arial" w:cs="Arial"/>
+                <w:sz w:val="24"/>
+                <w:szCs w:val="24"/>
+              </w:rPr>
+              <w:t xml:space="preserve"> </w:t>
+            </w:r>
+            <w:r>
+              <w:rPr>
+                <w:rFonts w:ascii="Arial" w:hAnsi="Arial" w:cs="Arial"/>
+                <w:sz w:val="24"/>
+                <w:szCs w:val="24"/>
+              </w:rPr>
+              <w:t xml:space="preserve">(Documento de </w:t>
+            </w:r>
+          </w:p>
+          <w:p>
+            <w:pPr>
+              <w:rPr>
+                <w:rFonts w:ascii="Arial" w:hAnsi="Arial" w:cs="Arial"/>
+                <w:sz w:val="24"/>
+                <w:szCs w:val="24"/>
+              </w:rPr>
+            </w:pPr>
+            <w:r>
+              <w:rPr>
+                <w:rFonts w:ascii="Arial" w:hAnsi="Arial" w:cs="Arial"/>
+                <w:sz w:val="24"/>
+                <w:szCs w:val="24"/>
+              </w:rPr>
+              <w:t xml:space="preserve">                      </w:t>
+            </w:r>
+            <w:r>
+              <w:rPr>
+                <w:rFonts w:ascii="Arial" w:hAnsi="Arial" w:cs="Arial"/>
+                <w:sz w:val="24"/>
+                <w:szCs w:val="24"/>
+              </w:rPr>
+              <w:t xml:space="preserve"> </w:t>
+            </w:r>
+            <w:r>
+              <w:rPr>
+                <w:rFonts w:ascii="Arial" w:hAnsi="Arial" w:cs="Arial"/>
+                <w:sz w:val="24"/>
+                <w:szCs w:val="24"/>
+              </w:rPr>
+              <w:t xml:space="preserve">     </w:t>
+            </w:r>
+            <w:r>
+              <w:rPr>
+                <w:rFonts w:ascii="Arial" w:hAnsi="Arial" w:cs="Arial"/>
+                <w:sz w:val="24"/>
+                <w:szCs w:val="24"/>
+              </w:rPr>
+              <w:t>Requisitos – Anexo II).</w:t>
+            </w:r>
+            <w:r>
+              <w:rPr>
+                <w:rFonts w:ascii="Arial" w:hAnsi="Arial" w:cs="Arial"/>
+                <w:sz w:val="24"/>
+                <w:szCs w:val="24"/>
+              </w:rPr>
+              <w:t xml:space="preserve"> Se </w:t>
+            </w:r>
+            <w:r>
+              <w:rPr>
+                <w:rFonts w:ascii="Arial" w:hAnsi="Arial" w:cs="Arial"/>
+                <w:sz w:val="24"/>
+                <w:szCs w:val="24"/>
+              </w:rPr>
+              <w:t xml:space="preserve">o </w:t>
+            </w:r>
+            <w:r>
+              <w:rPr>
+                <w:rFonts w:ascii="Arial" w:hAnsi="Arial" w:cs="Arial"/>
+                <w:sz w:val="24"/>
+                <w:szCs w:val="24"/>
+              </w:rPr>
+              <w:t xml:space="preserve">doador não está registrado no </w:t>
+            </w:r>
+          </w:p>
+          <w:p>
+            <w:pPr>
+              <w:rPr>
+                <w:rFonts w:ascii="Arial" w:hAnsi="Arial" w:cs="Arial"/>
+                <w:sz w:val="24"/>
+                <w:szCs w:val="24"/>
+              </w:rPr>
+            </w:pPr>
+            <w:r>
+              <w:rPr>
+                <w:rFonts w:ascii="Arial" w:hAnsi="Arial" w:cs="Arial"/>
+                <w:sz w:val="24"/>
+                <w:szCs w:val="24"/>
+              </w:rPr>
+              <w:t xml:space="preserve">                       </w:t>
+            </w:r>
+            <w:r>
+              <w:rPr>
+                <w:rFonts w:ascii="Arial" w:hAnsi="Arial" w:cs="Arial"/>
+                <w:sz w:val="24"/>
+                <w:szCs w:val="24"/>
+              </w:rPr>
+              <w:t xml:space="preserve"> </w:t>
+            </w:r>
+            <w:r>
+              <w:rPr>
+                <w:rFonts w:ascii="Arial" w:hAnsi="Arial" w:cs="Arial"/>
+                <w:sz w:val="24"/>
+                <w:szCs w:val="24"/>
+              </w:rPr>
+              <w:t xml:space="preserve">    </w:t>
+            </w:r>
+            <w:proofErr w:type="gramStart"/>
+            <w:r>
+              <w:rPr>
+                <w:rFonts w:ascii="Arial" w:hAnsi="Arial" w:cs="Arial"/>
+                <w:sz w:val="24"/>
+                <w:szCs w:val="24"/>
+              </w:rPr>
+              <w:t>sistema</w:t>
+            </w:r>
+            <w:proofErr w:type="gramEnd"/>
+            <w:r>
+              <w:rPr>
+                <w:rFonts w:ascii="Arial" w:hAnsi="Arial" w:cs="Arial"/>
+                <w:sz w:val="24"/>
+                <w:szCs w:val="24"/>
+              </w:rPr>
+              <w:t xml:space="preserve">, o usuário faz o registro do doador (RF3) e em </w:t>
+            </w:r>
+          </w:p>
+          <w:p>
+            <w:pPr>
+              <w:rPr>
+                <w:rFonts w:ascii="Arial" w:hAnsi="Arial" w:cs="Arial"/>
+                <w:sz w:val="24"/>
+                <w:szCs w:val="24"/>
+              </w:rPr>
+            </w:pPr>
+            <w:r>
+              <w:rPr>
+                <w:rFonts w:ascii="Arial" w:hAnsi="Arial" w:cs="Arial"/>
+                <w:sz w:val="24"/>
+                <w:szCs w:val="24"/>
+              </w:rPr>
+              <w:t xml:space="preserve">                       </w:t>
+            </w:r>
+            <w:r>
+              <w:rPr>
+                <w:rFonts w:ascii="Arial" w:hAnsi="Arial" w:cs="Arial"/>
+                <w:sz w:val="24"/>
+                <w:szCs w:val="24"/>
+              </w:rPr>
+              <w:t xml:space="preserve"> </w:t>
+            </w:r>
+            <w:r>
+              <w:rPr>
+                <w:rFonts w:ascii="Arial" w:hAnsi="Arial" w:cs="Arial"/>
+                <w:sz w:val="24"/>
+                <w:szCs w:val="24"/>
+              </w:rPr>
+              <w:t xml:space="preserve">    </w:t>
+            </w:r>
+            <w:proofErr w:type="gramStart"/>
+            <w:r>
+              <w:rPr>
+                <w:rFonts w:ascii="Arial" w:hAnsi="Arial" w:cs="Arial"/>
+                <w:sz w:val="24"/>
+                <w:szCs w:val="24"/>
+              </w:rPr>
+              <w:t>seguida</w:t>
+            </w:r>
+            <w:proofErr w:type="gramEnd"/>
+            <w:r>
+              <w:rPr>
+                <w:rFonts w:ascii="Arial" w:hAnsi="Arial" w:cs="Arial"/>
+                <w:sz w:val="24"/>
+                <w:szCs w:val="24"/>
+              </w:rPr>
+              <w:t xml:space="preserve"> registra a </w:t>
+            </w:r>
+            <w:r>
+              <w:rPr>
+                <w:rFonts w:ascii="Arial" w:hAnsi="Arial" w:cs="Arial"/>
+                <w:sz w:val="24"/>
+                <w:szCs w:val="24"/>
+              </w:rPr>
+              <w:t xml:space="preserve">nova </w:t>
+            </w:r>
+            <w:r>
+              <w:rPr>
+                <w:rFonts w:ascii="Arial" w:hAnsi="Arial" w:cs="Arial"/>
+                <w:sz w:val="24"/>
+                <w:szCs w:val="24"/>
+              </w:rPr>
+              <w:t xml:space="preserve">doação de sangue. </w:t>
+            </w:r>
           </w:p>
         </w:tc>
       </w:tr>
@@ -1617,7 +2029,6 @@
                 <w:sz w:val="24"/>
                 <w:szCs w:val="24"/>
               </w:rPr>
-              <w:lastRenderedPageBreak/>
               <w:t xml:space="preserve">Tipo:                    Primário e essencial </w:t>
             </w:r>
           </w:p>
@@ -1660,6 +2071,14 @@
                 <w:szCs w:val="24"/>
               </w:rPr>
               <w:t>RF1, RF3</w:t>
+            </w:r>
+            <w:r>
+              <w:rPr>
+                <w:rFonts w:ascii="Arial" w:hAnsi="Arial" w:cs="Arial"/>
+                <w:sz w:val="24"/>
+                <w:szCs w:val="24"/>
+              </w:rPr>
+              <w:t>, RF4</w:t>
             </w:r>
           </w:p>
           <w:p>
@@ -1817,7 +2236,15 @@
                 <w:sz w:val="24"/>
                 <w:szCs w:val="24"/>
               </w:rPr>
-              <w:t>Este caso de uso começa quando um usuário deseja registrar uma doação de sangue.</w:t>
+              <w:t xml:space="preserve">Este caso de uso começa quando um </w:t>
+            </w:r>
+            <w:r>
+              <w:rPr>
+                <w:rFonts w:ascii="Arial" w:hAnsi="Arial" w:cs="Arial"/>
+                <w:sz w:val="24"/>
+                <w:szCs w:val="24"/>
+              </w:rPr>
+              <w:t>doador chega ao balcão de atendimento desejando realizar uma nova doação de sangue.</w:t>
             </w:r>
           </w:p>
         </w:tc>
@@ -1873,7 +2300,15 @@
                 <w:sz w:val="24"/>
                 <w:szCs w:val="24"/>
               </w:rPr>
-              <w:t>O usuário escolhe registrar uma doação de sangue</w:t>
+              <w:t xml:space="preserve">O usuário </w:t>
+            </w:r>
+            <w:r>
+              <w:rPr>
+                <w:rFonts w:ascii="Arial" w:hAnsi="Arial" w:cs="Arial"/>
+                <w:sz w:val="24"/>
+                <w:szCs w:val="24"/>
+              </w:rPr>
+              <w:t>pergunta ao doador se ele já está registrado no sistema</w:t>
             </w:r>
             <w:r>
               <w:rPr>
@@ -1897,31 +2332,6 @@
                 <w:szCs w:val="24"/>
               </w:rPr>
             </w:pPr>
-            <w:r>
-              <w:rPr>
-                <w:rFonts w:ascii="Arial" w:hAnsi="Arial" w:cs="Arial"/>
-                <w:b/>
-                <w:sz w:val="24"/>
-                <w:szCs w:val="24"/>
-              </w:rPr>
-              <w:t xml:space="preserve">3. </w:t>
-            </w:r>
-            <w:r>
-              <w:rPr>
-                <w:rFonts w:ascii="Arial" w:hAnsi="Arial" w:cs="Arial"/>
-                <w:sz w:val="24"/>
-                <w:szCs w:val="24"/>
-              </w:rPr>
-              <w:t>Exibe a lista de doadores já registrados</w:t>
-            </w:r>
-            <w:r>
-              <w:rPr>
-                <w:rFonts w:ascii="Arial" w:hAnsi="Arial" w:cs="Arial"/>
-                <w:sz w:val="24"/>
-                <w:szCs w:val="24"/>
-              </w:rPr>
-              <w:t>.</w:t>
-            </w:r>
           </w:p>
         </w:tc>
       </w:tr>
@@ -1932,9 +2342,68 @@
           </w:tcPr>
           <w:p>
             <w:pPr>
-              <w:rPr>
-                <w:rFonts w:ascii="Arial" w:hAnsi="Arial" w:cs="Arial"/>
-                <w:b/>
+              <w:jc w:val="both"/>
+              <w:rPr>
+                <w:rFonts w:ascii="Arial" w:hAnsi="Arial" w:cs="Arial"/>
+                <w:sz w:val="24"/>
+                <w:szCs w:val="24"/>
+              </w:rPr>
+            </w:pPr>
+            <w:r>
+              <w:rPr>
+                <w:rFonts w:ascii="Arial" w:hAnsi="Arial" w:cs="Arial"/>
+                <w:b/>
+                <w:sz w:val="24"/>
+                <w:szCs w:val="24"/>
+              </w:rPr>
+              <w:t xml:space="preserve">3. </w:t>
+            </w:r>
+            <w:r>
+              <w:rPr>
+                <w:rFonts w:ascii="Arial" w:hAnsi="Arial" w:cs="Arial"/>
+                <w:sz w:val="24"/>
+                <w:szCs w:val="24"/>
+              </w:rPr>
+              <w:t>Se o doador já está registrado no sistema. O usuário faz uma pesquisa do seu registro (RF4)</w:t>
+            </w:r>
+          </w:p>
+          <w:p>
+            <w:pPr>
+              <w:jc w:val="both"/>
+              <w:rPr>
+                <w:rFonts w:ascii="Arial" w:hAnsi="Arial" w:cs="Arial"/>
+                <w:sz w:val="24"/>
+                <w:szCs w:val="24"/>
+              </w:rPr>
+            </w:pPr>
+          </w:p>
+          <w:p>
+            <w:pPr>
+              <w:jc w:val="both"/>
+              <w:rPr>
+                <w:rFonts w:ascii="Arial" w:hAnsi="Arial" w:cs="Arial"/>
+                <w:sz w:val="24"/>
+                <w:szCs w:val="24"/>
+              </w:rPr>
+            </w:pPr>
+            <w:r>
+              <w:rPr>
+                <w:rFonts w:ascii="Arial" w:hAnsi="Arial" w:cs="Arial"/>
+                <w:sz w:val="24"/>
+                <w:szCs w:val="24"/>
+              </w:rPr>
+              <w:t>Caso contrário o usuário faz o registro do doador no sistema (RF3)</w:t>
+            </w:r>
+          </w:p>
+        </w:tc>
+        <w:tc>
+          <w:tcPr>
+            <w:tcW w:w="4247" w:type="dxa"/>
+          </w:tcPr>
+          <w:p>
+            <w:pPr>
+              <w:rPr>
+                <w:rFonts w:ascii="Arial" w:hAnsi="Arial" w:cs="Arial"/>
                 <w:sz w:val="24"/>
                 <w:szCs w:val="24"/>
               </w:rPr>
@@ -1963,39 +2432,52 @@
                 <w:sz w:val="24"/>
                 <w:szCs w:val="24"/>
               </w:rPr>
-              <w:t xml:space="preserve">O usuário escolhe um doador já </w:t>
-            </w:r>
-            <w:r>
-              <w:rPr>
-                <w:rFonts w:ascii="Arial" w:hAnsi="Arial" w:cs="Arial"/>
-                <w:sz w:val="24"/>
-                <w:szCs w:val="24"/>
-              </w:rPr>
-              <w:t>registrado</w:t>
-            </w:r>
-            <w:r>
-              <w:rPr>
-                <w:rFonts w:ascii="Arial" w:hAnsi="Arial" w:cs="Arial"/>
-                <w:sz w:val="24"/>
-                <w:szCs w:val="24"/>
-              </w:rPr>
-              <w:t>.</w:t>
-            </w:r>
-          </w:p>
-        </w:tc>
-        <w:tc>
-          <w:tcPr>
-            <w:tcW w:w="4247" w:type="dxa"/>
-          </w:tcPr>
-          <w:p>
-            <w:pPr>
-              <w:rPr>
-                <w:rFonts w:ascii="Arial" w:hAnsi="Arial" w:cs="Arial"/>
-                <w:b/>
-                <w:sz w:val="24"/>
-                <w:szCs w:val="24"/>
-              </w:rPr>
-            </w:pPr>
+              <w:t xml:space="preserve">Exibe </w:t>
+            </w:r>
+            <w:r>
+              <w:rPr>
+                <w:rFonts w:ascii="Arial" w:hAnsi="Arial" w:cs="Arial"/>
+                <w:sz w:val="24"/>
+                <w:szCs w:val="24"/>
+              </w:rPr>
+              <w:t>as informações do doador</w:t>
+            </w:r>
+          </w:p>
+          <w:p>
+            <w:pPr>
+              <w:rPr>
+                <w:rFonts w:ascii="Arial" w:hAnsi="Arial" w:cs="Arial"/>
+                <w:b/>
+                <w:sz w:val="24"/>
+                <w:szCs w:val="24"/>
+              </w:rPr>
+            </w:pPr>
+            <w:r>
+              <w:rPr>
+                <w:rFonts w:ascii="Arial" w:hAnsi="Arial" w:cs="Arial"/>
+                <w:sz w:val="24"/>
+                <w:szCs w:val="24"/>
+              </w:rPr>
+              <w:t>(</w:t>
+            </w:r>
+            <w:proofErr w:type="gramStart"/>
+            <w:r>
+              <w:rPr>
+                <w:rFonts w:ascii="Arial" w:hAnsi="Arial" w:cs="Arial"/>
+                <w:sz w:val="24"/>
+                <w:szCs w:val="24"/>
+              </w:rPr>
+              <w:t>anexo</w:t>
+            </w:r>
+            <w:proofErr w:type="gramEnd"/>
+            <w:r>
+              <w:rPr>
+                <w:rFonts w:ascii="Arial" w:hAnsi="Arial" w:cs="Arial"/>
+                <w:sz w:val="24"/>
+                <w:szCs w:val="24"/>
+              </w:rPr>
+              <w:t xml:space="preserve"> I)</w:t>
+            </w:r>
           </w:p>
         </w:tc>
       </w:tr>
@@ -2102,7 +2584,15 @@
                 <w:sz w:val="24"/>
                 <w:szCs w:val="24"/>
               </w:rPr>
-              <w:t>Exibe a mensagem de cadastro bem sucedido</w:t>
+              <w:t>Exibe a mensagem de registro</w:t>
+            </w:r>
+            <w:r>
+              <w:rPr>
+                <w:rFonts w:ascii="Arial" w:hAnsi="Arial" w:cs="Arial"/>
+                <w:sz w:val="24"/>
+                <w:szCs w:val="24"/>
+              </w:rPr>
+              <w:t xml:space="preserve"> bem sucedido</w:t>
             </w:r>
           </w:p>
         </w:tc>
@@ -2134,12 +2624,40 @@
           <w:szCs w:val="24"/>
         </w:rPr>
       </w:pPr>
+    </w:p>
+    <w:p>
+      <w:pPr>
+        <w:rPr>
+          <w:rFonts w:ascii="Arial" w:hAnsi="Arial" w:cs="Arial"/>
+          <w:sz w:val="24"/>
+          <w:szCs w:val="24"/>
+        </w:rPr>
+      </w:pPr>
+    </w:p>
+    <w:p>
+      <w:pPr>
+        <w:rPr>
+          <w:rFonts w:ascii="Arial" w:hAnsi="Arial" w:cs="Arial"/>
+          <w:sz w:val="24"/>
+          <w:szCs w:val="24"/>
+        </w:rPr>
+      </w:pPr>
+    </w:p>
+    <w:p>
+      <w:pPr>
+        <w:rPr>
+          <w:rFonts w:ascii="Arial" w:hAnsi="Arial" w:cs="Arial"/>
+          <w:sz w:val="24"/>
+          <w:szCs w:val="24"/>
+        </w:rPr>
+      </w:pPr>
       <w:r>
         <w:rPr>
           <w:rFonts w:ascii="Arial" w:hAnsi="Arial" w:cs="Arial"/>
           <w:sz w:val="24"/>
           <w:szCs w:val="24"/>
         </w:rPr>
+        <w:lastRenderedPageBreak/>
         <w:t xml:space="preserve">Sequências alternativas: </w:t>
       </w:r>
     </w:p>
@@ -2166,7 +2684,7 @@
           <w:sz w:val="24"/>
           <w:szCs w:val="24"/>
         </w:rPr>
-        <w:t>Linha 4</w:t>
+        <w:t>Linha 3</w:t>
       </w:r>
       <w:r>
         <w:rPr>
@@ -2174,7 +2692,7 @@
           <w:sz w:val="24"/>
           <w:szCs w:val="24"/>
         </w:rPr>
-        <w:t xml:space="preserve">: O usuário não </w:t>
+        <w:t xml:space="preserve">: O </w:t>
       </w:r>
       <w:r>
         <w:rPr>
@@ -2182,7 +2700,24 @@
           <w:sz w:val="24"/>
           <w:szCs w:val="24"/>
         </w:rPr>
-        <w:t>escolhe um doador já registrado</w:t>
+        <w:t>registro do usuário não é encontrado</w:t>
+      </w:r>
+    </w:p>
+    <w:p>
+      <w:pPr>
+        <w:rPr>
+          <w:rFonts w:ascii="Arial" w:hAnsi="Arial" w:cs="Arial"/>
+          <w:sz w:val="24"/>
+          <w:szCs w:val="24"/>
+        </w:rPr>
+      </w:pPr>
+      <w:r>
+        <w:rPr>
+          <w:rFonts w:ascii="Arial" w:hAnsi="Arial" w:cs="Arial"/>
+          <w:sz w:val="24"/>
+          <w:szCs w:val="24"/>
+        </w:rPr>
+        <w:t>Exibe uma mensagem de advertência e não realiza o registro da doação</w:t>
       </w:r>
       <w:r>
         <w:rPr>
@@ -2190,24 +2725,15 @@
           <w:sz w:val="24"/>
           <w:szCs w:val="24"/>
         </w:rPr>
-        <w:t xml:space="preserve">. </w:t>
+        <w:t xml:space="preserve"> de sangue</w:t>
       </w:r>
-    </w:p>
-    <w:p>
-      <w:pPr>
-        <w:rPr>
-          <w:rFonts w:ascii="Arial" w:hAnsi="Arial" w:cs="Arial"/>
-          <w:sz w:val="24"/>
-          <w:szCs w:val="24"/>
-        </w:rPr>
-      </w:pPr>
       <w:r>
         <w:rPr>
           <w:rFonts w:ascii="Arial" w:hAnsi="Arial" w:cs="Arial"/>
           <w:sz w:val="24"/>
           <w:szCs w:val="24"/>
         </w:rPr>
-        <w:t>Não é possível realizar o registro da doação de sangue.</w:t>
+        <w:t>.</w:t>
       </w:r>
     </w:p>
     <w:p>
@@ -2300,24 +2826,6 @@
         </w:rPr>
         <w:t>.</w:t>
       </w:r>
-    </w:p>
-    <w:p>
-      <w:pPr>
-        <w:rPr>
-          <w:rFonts w:ascii="Arial" w:hAnsi="Arial" w:cs="Arial"/>
-          <w:sz w:val="24"/>
-          <w:szCs w:val="24"/>
-        </w:rPr>
-      </w:pPr>
-    </w:p>
-    <w:p>
-      <w:pPr>
-        <w:rPr>
-          <w:rFonts w:ascii="Arial" w:hAnsi="Arial" w:cs="Arial"/>
-          <w:sz w:val="24"/>
-          <w:szCs w:val="24"/>
-        </w:rPr>
-      </w:pPr>
     </w:p>
     <w:p>
       <w:pPr>
@@ -2466,7 +2974,23 @@
                 <w:sz w:val="24"/>
                 <w:szCs w:val="24"/>
               </w:rPr>
-              <w:t xml:space="preserve">Usuário </w:t>
+              <w:t>Usuário</w:t>
+            </w:r>
+            <w:r>
+              <w:rPr>
+                <w:rFonts w:ascii="Arial" w:hAnsi="Arial" w:cs="Arial"/>
+                <w:sz w:val="24"/>
+                <w:szCs w:val="24"/>
+              </w:rPr>
+              <w:t xml:space="preserve">, </w:t>
+            </w:r>
+            <w:r>
+              <w:rPr>
+                <w:rFonts w:ascii="Arial" w:hAnsi="Arial" w:cs="Arial"/>
+                <w:sz w:val="24"/>
+                <w:szCs w:val="24"/>
+              </w:rPr>
+              <w:t xml:space="preserve">Doador </w:t>
             </w:r>
             <w:r>
               <w:rPr>
@@ -2475,6 +2999,14 @@
                 <w:szCs w:val="24"/>
               </w:rPr>
               <w:t>(iniciador)</w:t>
+            </w:r>
+            <w:r>
+              <w:rPr>
+                <w:rFonts w:ascii="Arial" w:hAnsi="Arial" w:cs="Arial"/>
+                <w:sz w:val="24"/>
+                <w:szCs w:val="24"/>
+              </w:rPr>
+              <w:t xml:space="preserve"> </w:t>
             </w:r>
           </w:p>
           <w:p>
@@ -2539,7 +3071,6 @@
                 <w:sz w:val="24"/>
                 <w:szCs w:val="24"/>
               </w:rPr>
-              <w:lastRenderedPageBreak/>
               <w:t>Visão Geral:</w:t>
             </w:r>
             <w:r>
@@ -2572,46 +3103,6 @@
                 <w:sz w:val="24"/>
                 <w:szCs w:val="24"/>
               </w:rPr>
-              <w:t xml:space="preserve"> usuário </w:t>
-            </w:r>
-            <w:r>
-              <w:rPr>
-                <w:rFonts w:ascii="Arial" w:hAnsi="Arial" w:cs="Arial"/>
-                <w:sz w:val="24"/>
-                <w:szCs w:val="24"/>
-              </w:rPr>
-              <w:t xml:space="preserve">deseja </w:t>
-            </w:r>
-            <w:r>
-              <w:rPr>
-                <w:rFonts w:ascii="Arial" w:hAnsi="Arial" w:cs="Arial"/>
-                <w:sz w:val="24"/>
-                <w:szCs w:val="24"/>
-              </w:rPr>
-              <w:t>registra</w:t>
-            </w:r>
-            <w:r>
-              <w:rPr>
-                <w:rFonts w:ascii="Arial" w:hAnsi="Arial" w:cs="Arial"/>
-                <w:sz w:val="24"/>
-                <w:szCs w:val="24"/>
-              </w:rPr>
-              <w:t>r</w:t>
-            </w:r>
-            <w:r>
-              <w:rPr>
-                <w:rFonts w:ascii="Arial" w:hAnsi="Arial" w:cs="Arial"/>
-                <w:sz w:val="24"/>
-                <w:szCs w:val="24"/>
-              </w:rPr>
-              <w:t xml:space="preserve"> um novo doador</w:t>
-            </w:r>
-            <w:r>
-              <w:rPr>
-                <w:rFonts w:ascii="Arial" w:hAnsi="Arial" w:cs="Arial"/>
-                <w:sz w:val="24"/>
-                <w:szCs w:val="24"/>
-              </w:rPr>
               <w:t xml:space="preserve"> </w:t>
             </w:r>
             <w:r>
@@ -2620,15 +3111,7 @@
                 <w:sz w:val="24"/>
                 <w:szCs w:val="24"/>
               </w:rPr>
-              <w:t>de sangue</w:t>
-            </w:r>
-            <w:r>
-              <w:rPr>
-                <w:rFonts w:ascii="Arial" w:hAnsi="Arial" w:cs="Arial"/>
-                <w:sz w:val="24"/>
-                <w:szCs w:val="24"/>
-              </w:rPr>
-              <w:t xml:space="preserve">. Ele </w:t>
+              <w:t xml:space="preserve">doador chega ao balcão de atendimento desejando </w:t>
             </w:r>
           </w:p>
           <w:p>
@@ -2654,7 +3137,7 @@
                 <w:sz w:val="24"/>
                 <w:szCs w:val="24"/>
               </w:rPr>
-              <w:t>insere</w:t>
+              <w:t>realizar</w:t>
             </w:r>
             <w:proofErr w:type="gramEnd"/>
             <w:r>
@@ -2663,23 +3146,7 @@
                 <w:sz w:val="24"/>
                 <w:szCs w:val="24"/>
               </w:rPr>
-              <w:t xml:space="preserve"> as informações (</w:t>
-            </w:r>
-            <w:r>
-              <w:rPr>
-                <w:rFonts w:ascii="Arial" w:hAnsi="Arial" w:cs="Arial"/>
-                <w:sz w:val="24"/>
-                <w:szCs w:val="24"/>
-              </w:rPr>
-              <w:t xml:space="preserve">Documento de Requisitos – Anexo </w:t>
-            </w:r>
-            <w:r>
-              <w:rPr>
-                <w:rFonts w:ascii="Arial" w:hAnsi="Arial" w:cs="Arial"/>
-                <w:sz w:val="24"/>
-                <w:szCs w:val="24"/>
-              </w:rPr>
-              <w:t xml:space="preserve">I) </w:t>
+              <w:t xml:space="preserve"> uma doação de sangue. Se o doador não estiver </w:t>
             </w:r>
           </w:p>
           <w:p>
@@ -2705,7 +3172,7 @@
                 <w:sz w:val="24"/>
                 <w:szCs w:val="24"/>
               </w:rPr>
-              <w:t>e</w:t>
+              <w:t>registrado</w:t>
             </w:r>
             <w:proofErr w:type="gramEnd"/>
             <w:r>
@@ -2714,17 +3181,59 @@
                 <w:sz w:val="24"/>
                 <w:szCs w:val="24"/>
               </w:rPr>
-              <w:t xml:space="preserve"> registra o doador de sangue no sistema.</w:t>
-            </w:r>
-          </w:p>
-          <w:p>
-            <w:pPr>
-              <w:rPr>
-                <w:rFonts w:ascii="Arial" w:hAnsi="Arial" w:cs="Arial"/>
-                <w:sz w:val="24"/>
-                <w:szCs w:val="24"/>
-              </w:rPr>
-            </w:pPr>
+              <w:t xml:space="preserve"> no sistema, o </w:t>
+            </w:r>
+            <w:r>
+              <w:rPr>
+                <w:rFonts w:ascii="Arial" w:hAnsi="Arial" w:cs="Arial"/>
+                <w:sz w:val="24"/>
+                <w:szCs w:val="24"/>
+              </w:rPr>
+              <w:t>usuário registra</w:t>
+            </w:r>
+            <w:r>
+              <w:rPr>
+                <w:rFonts w:ascii="Arial" w:hAnsi="Arial" w:cs="Arial"/>
+                <w:sz w:val="24"/>
+                <w:szCs w:val="24"/>
+              </w:rPr>
+              <w:t xml:space="preserve"> o doador inserindo  </w:t>
+            </w:r>
+          </w:p>
+          <w:p>
+            <w:pPr>
+              <w:rPr>
+                <w:rFonts w:ascii="Arial" w:hAnsi="Arial" w:cs="Arial"/>
+                <w:sz w:val="24"/>
+                <w:szCs w:val="24"/>
+              </w:rPr>
+            </w:pPr>
+            <w:r>
+              <w:rPr>
+                <w:rFonts w:ascii="Arial" w:hAnsi="Arial" w:cs="Arial"/>
+                <w:sz w:val="24"/>
+                <w:szCs w:val="24"/>
+              </w:rPr>
+              <w:t xml:space="preserve">                            </w:t>
+            </w:r>
+            <w:proofErr w:type="gramStart"/>
+            <w:r>
+              <w:rPr>
+                <w:rFonts w:ascii="Arial" w:hAnsi="Arial" w:cs="Arial"/>
+                <w:sz w:val="24"/>
+                <w:szCs w:val="24"/>
+              </w:rPr>
+              <w:t>as</w:t>
+            </w:r>
+            <w:proofErr w:type="gramEnd"/>
+            <w:r>
+              <w:rPr>
+                <w:rFonts w:ascii="Arial" w:hAnsi="Arial" w:cs="Arial"/>
+                <w:sz w:val="24"/>
+                <w:szCs w:val="24"/>
+              </w:rPr>
+              <w:t xml:space="preserve"> informações (Documento de Requisitos – Anexo I).</w:t>
+            </w:r>
           </w:p>
         </w:tc>
       </w:tr>
@@ -2946,39 +3455,7 @@
                 <w:sz w:val="24"/>
                 <w:szCs w:val="24"/>
               </w:rPr>
-              <w:t xml:space="preserve">Este caso de uso começa quando um usuário deseja registrar </w:t>
-            </w:r>
-            <w:r>
-              <w:rPr>
-                <w:rFonts w:ascii="Arial" w:hAnsi="Arial" w:cs="Arial"/>
-                <w:sz w:val="24"/>
-                <w:szCs w:val="24"/>
-              </w:rPr>
-              <w:t>um</w:t>
-            </w:r>
-            <w:r>
-              <w:rPr>
-                <w:rFonts w:ascii="Arial" w:hAnsi="Arial" w:cs="Arial"/>
-                <w:sz w:val="24"/>
-                <w:szCs w:val="24"/>
-              </w:rPr>
-              <w:t xml:space="preserve"> </w:t>
-            </w:r>
-            <w:r>
-              <w:rPr>
-                <w:rFonts w:ascii="Arial" w:hAnsi="Arial" w:cs="Arial"/>
-                <w:sz w:val="24"/>
-                <w:szCs w:val="24"/>
-              </w:rPr>
-              <w:t>doador</w:t>
-            </w:r>
-            <w:r>
-              <w:rPr>
-                <w:rFonts w:ascii="Arial" w:hAnsi="Arial" w:cs="Arial"/>
-                <w:sz w:val="24"/>
-                <w:szCs w:val="24"/>
-              </w:rPr>
-              <w:t xml:space="preserve"> de sangue.</w:t>
+              <w:t>Este caso de uso começa quando um doador chega ao balcão de atendimento desejando realizar uma nova doação de sangue.</w:t>
             </w:r>
           </w:p>
         </w:tc>
@@ -3042,7 +3519,55 @@
                 <w:sz w:val="24"/>
                 <w:szCs w:val="24"/>
               </w:rPr>
-              <w:t>rio escolhe cadastrar um doador.</w:t>
+              <w:t xml:space="preserve">rio </w:t>
+            </w:r>
+            <w:r>
+              <w:rPr>
+                <w:rFonts w:ascii="Arial" w:hAnsi="Arial" w:cs="Arial"/>
+                <w:sz w:val="24"/>
+                <w:szCs w:val="24"/>
+              </w:rPr>
+              <w:t>pede ao</w:t>
+            </w:r>
+            <w:r>
+              <w:rPr>
+                <w:rFonts w:ascii="Arial" w:hAnsi="Arial" w:cs="Arial"/>
+                <w:sz w:val="24"/>
+                <w:szCs w:val="24"/>
+              </w:rPr>
+              <w:t xml:space="preserve"> doador</w:t>
+            </w:r>
+            <w:r>
+              <w:rPr>
+                <w:rFonts w:ascii="Arial" w:hAnsi="Arial" w:cs="Arial"/>
+                <w:sz w:val="24"/>
+                <w:szCs w:val="24"/>
+              </w:rPr>
+              <w:t xml:space="preserve"> suas informações </w:t>
+            </w:r>
+            <w:r>
+              <w:rPr>
+                <w:rFonts w:ascii="Arial" w:hAnsi="Arial" w:cs="Arial"/>
+                <w:sz w:val="24"/>
+                <w:szCs w:val="24"/>
+              </w:rPr>
+              <w:t>(Documento de Requisitos – Anexo I)</w:t>
+            </w:r>
+            <w:r>
+              <w:rPr>
+                <w:rFonts w:ascii="Arial" w:hAnsi="Arial" w:cs="Arial"/>
+                <w:sz w:val="24"/>
+                <w:szCs w:val="24"/>
+              </w:rPr>
+              <w:t xml:space="preserve"> para realizar o registro no sistema</w:t>
+            </w:r>
+            <w:r>
+              <w:rPr>
+                <w:rFonts w:ascii="Arial" w:hAnsi="Arial" w:cs="Arial"/>
+                <w:sz w:val="24"/>
+                <w:szCs w:val="24"/>
+              </w:rPr>
+              <w:t>.</w:t>
             </w:r>
           </w:p>
         </w:tc>
@@ -3091,15 +3616,7 @@
                 <w:sz w:val="24"/>
                 <w:szCs w:val="24"/>
               </w:rPr>
-              <w:t xml:space="preserve">O usuário insere as informações </w:t>
-            </w:r>
-            <w:r>
-              <w:rPr>
-                <w:rFonts w:ascii="Arial" w:hAnsi="Arial" w:cs="Arial"/>
-                <w:sz w:val="24"/>
-                <w:szCs w:val="24"/>
-              </w:rPr>
-              <w:t xml:space="preserve">(Documento de Requisitos – Anexo I) </w:t>
+              <w:t xml:space="preserve">O usuário insere as informações (Documento de Requisitos – Anexo I) </w:t>
             </w:r>
             <w:r>
               <w:rPr>
@@ -3156,7 +3673,23 @@
                 <w:sz w:val="24"/>
                 <w:szCs w:val="24"/>
               </w:rPr>
-              <w:t>Exibe a mensagem de cadastro bem sucedido</w:t>
+              <w:t>Exibe a mensag</w:t>
+            </w:r>
+            <w:r>
+              <w:rPr>
+                <w:rFonts w:ascii="Arial" w:hAnsi="Arial" w:cs="Arial"/>
+                <w:sz w:val="24"/>
+                <w:szCs w:val="24"/>
+              </w:rPr>
+              <w:t>em de registro</w:t>
+            </w:r>
+            <w:r>
+              <w:rPr>
+                <w:rFonts w:ascii="Arial" w:hAnsi="Arial" w:cs="Arial"/>
+                <w:sz w:val="24"/>
+                <w:szCs w:val="24"/>
+              </w:rPr>
+              <w:t xml:space="preserve"> bem sucedido</w:t>
             </w:r>
           </w:p>
         </w:tc>
@@ -3194,6 +3727,7 @@
           <w:sz w:val="24"/>
           <w:szCs w:val="24"/>
         </w:rPr>
+        <w:lastRenderedPageBreak/>
         <w:t xml:space="preserve">Sequências alternativas: </w:t>
       </w:r>
     </w:p>
@@ -3271,6 +3805,15 @@
         </w:rPr>
         <w:t>.</w:t>
       </w:r>
+    </w:p>
+    <w:p>
+      <w:pPr>
+        <w:rPr>
+          <w:rFonts w:ascii="Arial" w:hAnsi="Arial" w:cs="Arial"/>
+          <w:sz w:val="24"/>
+          <w:szCs w:val="24"/>
+        </w:rPr>
+      </w:pPr>
     </w:p>
     <w:p>
       <w:pPr>
@@ -3362,7 +3905,16 @@
                 <w:sz w:val="24"/>
                 <w:szCs w:val="24"/>
               </w:rPr>
-              <w:t>Pesquisar doador já existente</w:t>
+              <w:t xml:space="preserve">Pesquisar doador já </w:t>
+            </w:r>
+            <w:r>
+              <w:rPr>
+                <w:rFonts w:ascii="Arial" w:hAnsi="Arial" w:cs="Arial"/>
+                <w:b/>
+                <w:sz w:val="24"/>
+                <w:szCs w:val="24"/>
+              </w:rPr>
+              <w:t>registrado</w:t>
             </w:r>
             <w:r>
               <w:rPr>
@@ -3477,23 +4029,55 @@
                 <w:sz w:val="24"/>
                 <w:szCs w:val="24"/>
               </w:rPr>
-              <w:t xml:space="preserve">Finalidade:          Localizar um doador já existente </w:t>
-            </w:r>
-            <w:r>
-              <w:rPr>
-                <w:rFonts w:ascii="Arial" w:hAnsi="Arial" w:cs="Arial"/>
-                <w:sz w:val="24"/>
-                <w:szCs w:val="24"/>
-              </w:rPr>
-              <w:t xml:space="preserve">no momento de realizar </w:t>
-            </w:r>
-            <w:r>
-              <w:rPr>
-                <w:rFonts w:ascii="Arial" w:hAnsi="Arial" w:cs="Arial"/>
-                <w:sz w:val="24"/>
-                <w:szCs w:val="24"/>
-              </w:rPr>
-              <w:t xml:space="preserve">  </w:t>
+              <w:t xml:space="preserve">Finalidade:          </w:t>
+            </w:r>
+            <w:r>
+              <w:rPr>
+                <w:rFonts w:ascii="Arial" w:hAnsi="Arial" w:cs="Arial"/>
+                <w:sz w:val="24"/>
+                <w:szCs w:val="24"/>
+              </w:rPr>
+              <w:t>Pesqui</w:t>
+            </w:r>
+            <w:r>
+              <w:rPr>
+                <w:rFonts w:ascii="Arial" w:hAnsi="Arial" w:cs="Arial"/>
+                <w:sz w:val="24"/>
+                <w:szCs w:val="24"/>
+              </w:rPr>
+              <w:t>s</w:t>
+            </w:r>
+            <w:r>
+              <w:rPr>
+                <w:rFonts w:ascii="Arial" w:hAnsi="Arial" w:cs="Arial"/>
+                <w:sz w:val="24"/>
+                <w:szCs w:val="24"/>
+              </w:rPr>
+              <w:t xml:space="preserve">ar um doador já </w:t>
+            </w:r>
+            <w:r>
+              <w:rPr>
+                <w:rFonts w:ascii="Arial" w:hAnsi="Arial" w:cs="Arial"/>
+                <w:sz w:val="24"/>
+                <w:szCs w:val="24"/>
+              </w:rPr>
+              <w:t>registrado no sistema</w:t>
+            </w:r>
+            <w:r>
+              <w:rPr>
+                <w:rFonts w:ascii="Arial" w:hAnsi="Arial" w:cs="Arial"/>
+                <w:sz w:val="24"/>
+                <w:szCs w:val="24"/>
+              </w:rPr>
+              <w:t xml:space="preserve"> </w:t>
+            </w:r>
+            <w:r>
+              <w:rPr>
+                <w:rFonts w:ascii="Arial" w:hAnsi="Arial" w:cs="Arial"/>
+                <w:sz w:val="24"/>
+                <w:szCs w:val="24"/>
+              </w:rPr>
+              <w:t xml:space="preserve">no momento </w:t>
             </w:r>
           </w:p>
           <w:p>
@@ -3519,7 +4103,7 @@
                 <w:sz w:val="24"/>
                 <w:szCs w:val="24"/>
               </w:rPr>
-              <w:t>uma</w:t>
+              <w:t>de</w:t>
             </w:r>
             <w:proofErr w:type="gramEnd"/>
             <w:r>
@@ -3528,7 +4112,23 @@
                 <w:sz w:val="24"/>
                 <w:szCs w:val="24"/>
               </w:rPr>
-              <w:t xml:space="preserve"> nova doação</w:t>
+              <w:t xml:space="preserve"> realizar</w:t>
+            </w:r>
+            <w:r>
+              <w:rPr>
+                <w:rFonts w:ascii="Arial" w:hAnsi="Arial" w:cs="Arial"/>
+                <w:sz w:val="24"/>
+                <w:szCs w:val="24"/>
+              </w:rPr>
+              <w:t xml:space="preserve"> </w:t>
+            </w:r>
+            <w:r>
+              <w:rPr>
+                <w:rFonts w:ascii="Arial" w:hAnsi="Arial" w:cs="Arial"/>
+                <w:sz w:val="24"/>
+                <w:szCs w:val="24"/>
+              </w:rPr>
+              <w:t>uma nova doação</w:t>
             </w:r>
           </w:p>
           <w:p>
@@ -3585,7 +4185,23 @@
                 <w:sz w:val="24"/>
                 <w:szCs w:val="24"/>
               </w:rPr>
-              <w:t>Um doador já existente chega ao balcão de</w:t>
+              <w:t xml:space="preserve">Um doador já </w:t>
+            </w:r>
+            <w:r>
+              <w:rPr>
+                <w:rFonts w:ascii="Arial" w:hAnsi="Arial" w:cs="Arial"/>
+                <w:sz w:val="24"/>
+                <w:szCs w:val="24"/>
+              </w:rPr>
+              <w:t>registrado no sistema</w:t>
+            </w:r>
+            <w:r>
+              <w:rPr>
+                <w:rFonts w:ascii="Arial" w:hAnsi="Arial" w:cs="Arial"/>
+                <w:sz w:val="24"/>
+                <w:szCs w:val="24"/>
+              </w:rPr>
+              <w:t xml:space="preserve"> chega ao balcão de</w:t>
             </w:r>
             <w:r>
               <w:rPr>
@@ -3595,22 +4211,6 @@
               </w:rPr>
               <w:t xml:space="preserve"> </w:t>
             </w:r>
-            <w:r>
-              <w:rPr>
-                <w:rFonts w:ascii="Arial" w:hAnsi="Arial" w:cs="Arial"/>
-                <w:sz w:val="24"/>
-                <w:szCs w:val="24"/>
-              </w:rPr>
-              <w:t xml:space="preserve">atendimento </w:t>
-            </w:r>
-            <w:r>
-              <w:rPr>
-                <w:rFonts w:ascii="Arial" w:hAnsi="Arial" w:cs="Arial"/>
-                <w:sz w:val="24"/>
-                <w:szCs w:val="24"/>
-              </w:rPr>
-              <w:t xml:space="preserve">    </w:t>
-            </w:r>
           </w:p>
           <w:p>
             <w:pPr>
@@ -3635,7 +4235,7 @@
                 <w:sz w:val="24"/>
                 <w:szCs w:val="24"/>
               </w:rPr>
-              <w:t>desejando</w:t>
+              <w:t>atendimento</w:t>
             </w:r>
             <w:proofErr w:type="gramEnd"/>
             <w:r>
@@ -3644,8 +4244,25 @@
                 <w:sz w:val="24"/>
                 <w:szCs w:val="24"/>
               </w:rPr>
-              <w:t xml:space="preserve"> realizar uma nova doação. O funcionário do </w:t>
-            </w:r>
+              <w:t xml:space="preserve"> </w:t>
+            </w:r>
+            <w:r>
+              <w:rPr>
+                <w:rFonts w:ascii="Arial" w:hAnsi="Arial" w:cs="Arial"/>
+                <w:sz w:val="24"/>
+                <w:szCs w:val="24"/>
+              </w:rPr>
+              <w:t xml:space="preserve">desejando realizar uma nova doação. O </w:t>
+            </w:r>
+          </w:p>
+          <w:p>
+            <w:pPr>
+              <w:rPr>
+                <w:rFonts w:ascii="Arial" w:hAnsi="Arial" w:cs="Arial"/>
+                <w:sz w:val="24"/>
+                <w:szCs w:val="24"/>
+              </w:rPr>
+            </w:pPr>
             <w:r>
               <w:rPr>
                 <w:rFonts w:ascii="Arial" w:hAnsi="Arial" w:cs="Arial"/>
@@ -3654,6 +4271,72 @@
               </w:rPr>
               <w:t xml:space="preserve">                            </w:t>
             </w:r>
+            <w:proofErr w:type="gramStart"/>
+            <w:r>
+              <w:rPr>
+                <w:rFonts w:ascii="Arial" w:hAnsi="Arial" w:cs="Arial"/>
+                <w:sz w:val="24"/>
+                <w:szCs w:val="24"/>
+              </w:rPr>
+              <w:t>funcionário</w:t>
+            </w:r>
+            <w:proofErr w:type="gramEnd"/>
+            <w:r>
+              <w:rPr>
+                <w:rFonts w:ascii="Arial" w:hAnsi="Arial" w:cs="Arial"/>
+                <w:sz w:val="24"/>
+                <w:szCs w:val="24"/>
+              </w:rPr>
+              <w:t xml:space="preserve"> do</w:t>
+            </w:r>
+            <w:r>
+              <w:rPr>
+                <w:rFonts w:ascii="Arial" w:hAnsi="Arial" w:cs="Arial"/>
+                <w:sz w:val="24"/>
+                <w:szCs w:val="24"/>
+              </w:rPr>
+              <w:t xml:space="preserve"> </w:t>
+            </w:r>
+            <w:r>
+              <w:rPr>
+                <w:rFonts w:ascii="Arial" w:hAnsi="Arial" w:cs="Arial"/>
+                <w:sz w:val="24"/>
+                <w:szCs w:val="24"/>
+              </w:rPr>
+              <w:t>balcão de atendimento</w:t>
+            </w:r>
+            <w:r>
+              <w:rPr>
+                <w:rFonts w:ascii="Arial" w:hAnsi="Arial" w:cs="Arial"/>
+                <w:sz w:val="24"/>
+                <w:szCs w:val="24"/>
+              </w:rPr>
+              <w:t xml:space="preserve"> </w:t>
+            </w:r>
+            <w:r>
+              <w:rPr>
+                <w:rFonts w:ascii="Arial" w:hAnsi="Arial" w:cs="Arial"/>
+                <w:sz w:val="24"/>
+                <w:szCs w:val="24"/>
+              </w:rPr>
+              <w:t xml:space="preserve">(usuário) </w:t>
+            </w:r>
+            <w:r>
+              <w:rPr>
+                <w:rFonts w:ascii="Arial" w:hAnsi="Arial" w:cs="Arial"/>
+                <w:sz w:val="24"/>
+                <w:szCs w:val="24"/>
+              </w:rPr>
+              <w:t>pesquisa o</w:t>
+            </w:r>
+            <w:r>
+              <w:rPr>
+                <w:rFonts w:ascii="Arial" w:hAnsi="Arial" w:cs="Arial"/>
+                <w:sz w:val="24"/>
+                <w:szCs w:val="24"/>
+              </w:rPr>
+              <w:t xml:space="preserve"> </w:t>
+            </w:r>
           </w:p>
           <w:p>
             <w:pPr>
@@ -3678,7 +4361,7 @@
                 <w:sz w:val="24"/>
                 <w:szCs w:val="24"/>
               </w:rPr>
-              <w:t>balcão</w:t>
+              <w:t>registro</w:t>
             </w:r>
             <w:proofErr w:type="gramEnd"/>
             <w:r>
@@ -3687,7 +4370,7 @@
                 <w:sz w:val="24"/>
                 <w:szCs w:val="24"/>
               </w:rPr>
-              <w:t xml:space="preserve"> de atendimento</w:t>
+              <w:t xml:space="preserve"> do</w:t>
             </w:r>
             <w:r>
               <w:rPr>
@@ -3703,31 +4386,23 @@
                 <w:sz w:val="24"/>
                 <w:szCs w:val="24"/>
               </w:rPr>
-              <w:t xml:space="preserve">(usuário) </w:t>
-            </w:r>
-            <w:r>
-              <w:rPr>
-                <w:rFonts w:ascii="Arial" w:hAnsi="Arial" w:cs="Arial"/>
-                <w:sz w:val="24"/>
-                <w:szCs w:val="24"/>
-              </w:rPr>
-              <w:t>pesquisa o</w:t>
-            </w:r>
-            <w:r>
-              <w:rPr>
-                <w:rFonts w:ascii="Arial" w:hAnsi="Arial" w:cs="Arial"/>
-                <w:sz w:val="24"/>
-                <w:szCs w:val="24"/>
-              </w:rPr>
-              <w:t xml:space="preserve"> registro</w:t>
-            </w:r>
-            <w:r>
-              <w:rPr>
-                <w:rFonts w:ascii="Arial" w:hAnsi="Arial" w:cs="Arial"/>
-                <w:sz w:val="24"/>
-                <w:szCs w:val="24"/>
-              </w:rPr>
-              <w:t xml:space="preserve"> do </w:t>
+              <w:t xml:space="preserve">doador, por meio de </w:t>
+            </w:r>
+            <w:r>
+              <w:rPr>
+                <w:rFonts w:ascii="Arial" w:hAnsi="Arial" w:cs="Arial"/>
+                <w:sz w:val="24"/>
+                <w:szCs w:val="24"/>
+              </w:rPr>
+              <w:t>se</w:t>
+            </w:r>
+            <w:r>
+              <w:rPr>
+                <w:rFonts w:ascii="Arial" w:hAnsi="Arial" w:cs="Arial"/>
+                <w:sz w:val="24"/>
+                <w:szCs w:val="24"/>
+              </w:rPr>
+              <w:t xml:space="preserve">u nome e data de </w:t>
             </w:r>
           </w:p>
           <w:p>
@@ -3753,7 +4428,7 @@
                 <w:sz w:val="24"/>
                 <w:szCs w:val="24"/>
               </w:rPr>
-              <w:t>doador</w:t>
+              <w:t>nascimento</w:t>
             </w:r>
             <w:proofErr w:type="gramEnd"/>
             <w:r>
@@ -3762,43 +4437,16 @@
                 <w:sz w:val="24"/>
                 <w:szCs w:val="24"/>
               </w:rPr>
-              <w:t xml:space="preserve">, por meio de </w:t>
-            </w:r>
-            <w:r>
-              <w:rPr>
-                <w:rFonts w:ascii="Arial" w:hAnsi="Arial" w:cs="Arial"/>
-                <w:sz w:val="24"/>
-                <w:szCs w:val="24"/>
-              </w:rPr>
-              <w:t>se</w:t>
-            </w:r>
-            <w:r>
-              <w:rPr>
-                <w:rFonts w:ascii="Arial" w:hAnsi="Arial" w:cs="Arial"/>
-                <w:sz w:val="24"/>
-                <w:szCs w:val="24"/>
-              </w:rPr>
-              <w:t xml:space="preserve">u nome e data de nascimento ou </w:t>
-            </w:r>
-          </w:p>
-          <w:p>
-            <w:pPr>
-              <w:rPr>
-                <w:rFonts w:ascii="Arial" w:hAnsi="Arial" w:cs="Arial"/>
-                <w:sz w:val="24"/>
-                <w:szCs w:val="24"/>
-              </w:rPr>
-            </w:pPr>
-            <w:r>
-              <w:rPr>
-                <w:rFonts w:ascii="Arial" w:hAnsi="Arial" w:cs="Arial"/>
-                <w:sz w:val="24"/>
-                <w:szCs w:val="24"/>
-              </w:rPr>
-              <w:lastRenderedPageBreak/>
-              <w:t xml:space="preserve">                            </w:t>
-            </w:r>
-            <w:proofErr w:type="gramStart"/>
+              <w:t xml:space="preserve"> ou</w:t>
+            </w:r>
+            <w:r>
+              <w:rPr>
+                <w:rFonts w:ascii="Arial" w:hAnsi="Arial" w:cs="Arial"/>
+                <w:sz w:val="24"/>
+                <w:szCs w:val="24"/>
+              </w:rPr>
+              <w:t xml:space="preserve"> </w:t>
+            </w:r>
             <w:r>
               <w:rPr>
                 <w:rFonts w:ascii="Arial" w:hAnsi="Arial" w:cs="Arial"/>
@@ -3813,16 +4461,7 @@
                 <w:sz w:val="24"/>
                 <w:szCs w:val="24"/>
               </w:rPr>
-              <w:t>mero</w:t>
-            </w:r>
-            <w:proofErr w:type="gramEnd"/>
-            <w:r>
-              <w:rPr>
-                <w:rFonts w:ascii="Arial" w:hAnsi="Arial" w:cs="Arial"/>
-                <w:sz w:val="24"/>
-                <w:szCs w:val="24"/>
-              </w:rPr>
-              <w:t xml:space="preserve"> do</w:t>
+              <w:t>mero do</w:t>
             </w:r>
             <w:r>
               <w:rPr>
@@ -3846,7 +4485,23 @@
                 <w:sz w:val="24"/>
                 <w:szCs w:val="24"/>
               </w:rPr>
-              <w:t>cadastrado.</w:t>
+              <w:t>registrado</w:t>
+            </w:r>
+            <w:r>
+              <w:rPr>
+                <w:rFonts w:ascii="Arial" w:hAnsi="Arial" w:cs="Arial"/>
+                <w:sz w:val="24"/>
+                <w:szCs w:val="24"/>
+              </w:rPr>
+              <w:t xml:space="preserve"> (RG)</w:t>
+            </w:r>
+            <w:r>
+              <w:rPr>
+                <w:rFonts w:ascii="Arial" w:hAnsi="Arial" w:cs="Arial"/>
+                <w:sz w:val="24"/>
+                <w:szCs w:val="24"/>
+              </w:rPr>
+              <w:t>.</w:t>
             </w:r>
             <w:r>
               <w:rPr>
@@ -3887,7 +4542,6 @@
                 <w:sz w:val="24"/>
                 <w:szCs w:val="24"/>
               </w:rPr>
-              <w:lastRenderedPageBreak/>
               <w:t xml:space="preserve">Tipo:                    Primário e essencial </w:t>
             </w:r>
           </w:p>
@@ -3922,6 +4576,14 @@
                 <w:szCs w:val="24"/>
               </w:rPr>
               <w:t>Referências         RF1</w:t>
+            </w:r>
+            <w:r>
+              <w:rPr>
+                <w:rFonts w:ascii="Arial" w:hAnsi="Arial" w:cs="Arial"/>
+                <w:sz w:val="24"/>
+                <w:szCs w:val="24"/>
+              </w:rPr>
+              <w:t>, RF3</w:t>
             </w:r>
           </w:p>
           <w:p>
@@ -4071,7 +4733,41 @@
                 <w:sz w:val="24"/>
                 <w:szCs w:val="24"/>
               </w:rPr>
-              <w:t xml:space="preserve"> Este caso de uso começa quando um doador já existente chega ao balcão de atendimento </w:t>
+              <w:t xml:space="preserve"> Este caso de uso começa quando um doador já </w:t>
+            </w:r>
+            <w:r>
+              <w:rPr>
+                <w:rFonts w:ascii="Arial" w:hAnsi="Arial" w:cs="Arial"/>
+                <w:sz w:val="24"/>
+                <w:szCs w:val="24"/>
+              </w:rPr>
+              <w:t xml:space="preserve">registrado no </w:t>
+            </w:r>
+            <w:proofErr w:type="gramStart"/>
+            <w:r>
+              <w:rPr>
+                <w:rFonts w:ascii="Arial" w:hAnsi="Arial" w:cs="Arial"/>
+                <w:sz w:val="24"/>
+                <w:szCs w:val="24"/>
+              </w:rPr>
+              <w:t xml:space="preserve">sistema </w:t>
+            </w:r>
+            <w:r>
+              <w:rPr>
+                <w:rFonts w:ascii="Arial" w:hAnsi="Arial" w:cs="Arial"/>
+                <w:sz w:val="24"/>
+                <w:szCs w:val="24"/>
+              </w:rPr>
+              <w:t xml:space="preserve"> chega</w:t>
+            </w:r>
+            <w:proofErr w:type="gramEnd"/>
+            <w:r>
+              <w:rPr>
+                <w:rFonts w:ascii="Arial" w:hAnsi="Arial" w:cs="Arial"/>
+                <w:sz w:val="24"/>
+                <w:szCs w:val="24"/>
+              </w:rPr>
+              <w:t xml:space="preserve"> ao balcão de atendimento </w:t>
             </w:r>
             <w:r>
               <w:rPr>
@@ -4175,7 +4871,23 @@
                 <w:sz w:val="24"/>
                 <w:szCs w:val="24"/>
               </w:rPr>
-              <w:t>pede ao doador seu nome e data de nascimento ou o número do documento cadastrado.</w:t>
+              <w:t xml:space="preserve">pede ao doador seu nome e data de nascimento ou o número do documento </w:t>
+            </w:r>
+            <w:r>
+              <w:rPr>
+                <w:rFonts w:ascii="Arial" w:hAnsi="Arial" w:cs="Arial"/>
+                <w:sz w:val="24"/>
+                <w:szCs w:val="24"/>
+              </w:rPr>
+              <w:t>registrado (RG)</w:t>
+            </w:r>
+            <w:r>
+              <w:rPr>
+                <w:rFonts w:ascii="Arial" w:hAnsi="Arial" w:cs="Arial"/>
+                <w:sz w:val="24"/>
+                <w:szCs w:val="24"/>
+              </w:rPr>
+              <w:t>.</w:t>
             </w:r>
           </w:p>
         </w:tc>
@@ -4247,7 +4959,24 @@
                 <w:sz w:val="24"/>
                 <w:szCs w:val="24"/>
               </w:rPr>
-              <w:t xml:space="preserve">faz uma pesquisa do registro do doador já existente por meio do </w:t>
+              <w:t xml:space="preserve">faz uma pesquisa do registro do doador já </w:t>
+            </w:r>
+            <w:r>
+              <w:rPr>
+                <w:rFonts w:ascii="Arial" w:hAnsi="Arial" w:cs="Arial"/>
+                <w:sz w:val="24"/>
+                <w:szCs w:val="24"/>
+              </w:rPr>
+              <w:lastRenderedPageBreak/>
+              <w:t>registrado no sistema</w:t>
+            </w:r>
+            <w:r>
+              <w:rPr>
+                <w:rFonts w:ascii="Arial" w:hAnsi="Arial" w:cs="Arial"/>
+                <w:sz w:val="24"/>
+                <w:szCs w:val="24"/>
+              </w:rPr>
+              <w:t xml:space="preserve"> por meio do </w:t>
             </w:r>
             <w:r>
               <w:rPr>
@@ -4279,7 +5008,31 @@
                 <w:sz w:val="24"/>
                 <w:szCs w:val="24"/>
               </w:rPr>
-              <w:t xml:space="preserve">cadastrado (do doador). </w:t>
+              <w:t>registrado</w:t>
+            </w:r>
+            <w:r>
+              <w:rPr>
+                <w:rFonts w:ascii="Arial" w:hAnsi="Arial" w:cs="Arial"/>
+                <w:sz w:val="24"/>
+                <w:szCs w:val="24"/>
+              </w:rPr>
+              <w:t xml:space="preserve"> (</w:t>
+            </w:r>
+            <w:r>
+              <w:rPr>
+                <w:rFonts w:ascii="Arial" w:hAnsi="Arial" w:cs="Arial"/>
+                <w:sz w:val="24"/>
+                <w:szCs w:val="24"/>
+              </w:rPr>
+              <w:t xml:space="preserve">RG </w:t>
+            </w:r>
+            <w:r>
+              <w:rPr>
+                <w:rFonts w:ascii="Arial" w:hAnsi="Arial" w:cs="Arial"/>
+                <w:sz w:val="24"/>
+                <w:szCs w:val="24"/>
+              </w:rPr>
+              <w:t xml:space="preserve">do doador). </w:t>
             </w:r>
           </w:p>
           <w:p>
@@ -4312,6 +5065,7 @@
                 <w:sz w:val="24"/>
                 <w:szCs w:val="24"/>
               </w:rPr>
+              <w:lastRenderedPageBreak/>
               <w:t>4.</w:t>
             </w:r>
             <w:r>
@@ -4320,7 +5074,23 @@
                 <w:sz w:val="24"/>
                 <w:szCs w:val="24"/>
               </w:rPr>
-              <w:t xml:space="preserve"> Mostra as informações do doador já existente (anexos I, II e III).</w:t>
+              <w:t xml:space="preserve"> Mostra as informações do doador já </w:t>
+            </w:r>
+            <w:r>
+              <w:rPr>
+                <w:rFonts w:ascii="Arial" w:hAnsi="Arial" w:cs="Arial"/>
+                <w:sz w:val="24"/>
+                <w:szCs w:val="24"/>
+              </w:rPr>
+              <w:t>registrado no sistema</w:t>
+            </w:r>
+            <w:r>
+              <w:rPr>
+                <w:rFonts w:ascii="Arial" w:hAnsi="Arial" w:cs="Arial"/>
+                <w:sz w:val="24"/>
+                <w:szCs w:val="24"/>
+              </w:rPr>
+              <w:t xml:space="preserve"> (anexos I, II e III).</w:t>
             </w:r>
           </w:p>
           <w:p>
@@ -4437,42 +5207,6 @@
         </w:rPr>
         <w:t xml:space="preserve"> uma mensagem.</w:t>
       </w:r>
-    </w:p>
-    <w:p>
-      <w:pPr>
-        <w:rPr>
-          <w:rFonts w:ascii="Arial" w:hAnsi="Arial" w:cs="Arial"/>
-          <w:sz w:val="24"/>
-          <w:szCs w:val="24"/>
-        </w:rPr>
-      </w:pPr>
-    </w:p>
-    <w:p>
-      <w:pPr>
-        <w:rPr>
-          <w:rFonts w:ascii="Arial" w:hAnsi="Arial" w:cs="Arial"/>
-          <w:sz w:val="24"/>
-          <w:szCs w:val="24"/>
-        </w:rPr>
-      </w:pPr>
-    </w:p>
-    <w:p>
-      <w:pPr>
-        <w:rPr>
-          <w:rFonts w:ascii="Arial" w:hAnsi="Arial" w:cs="Arial"/>
-          <w:sz w:val="24"/>
-          <w:szCs w:val="24"/>
-        </w:rPr>
-      </w:pPr>
-    </w:p>
-    <w:p>
-      <w:pPr>
-        <w:rPr>
-          <w:rFonts w:ascii="Arial" w:hAnsi="Arial" w:cs="Arial"/>
-          <w:sz w:val="24"/>
-          <w:szCs w:val="24"/>
-        </w:rPr>
-      </w:pPr>
     </w:p>
     <w:p>
       <w:pPr>
@@ -4537,7 +5271,6 @@
                 <w:sz w:val="24"/>
                 <w:szCs w:val="24"/>
               </w:rPr>
-              <w:lastRenderedPageBreak/>
               <w:t>Caso de Uso:</w:t>
             </w:r>
             <w:r>
@@ -4790,7 +5523,41 @@
                 <w:sz w:val="24"/>
                 <w:szCs w:val="24"/>
               </w:rPr>
-              <w:t xml:space="preserve"> uma doação. O funcionário do balcão de </w:t>
+              <w:t xml:space="preserve"> uma doação. O funcionário do balcão de</w:t>
+            </w:r>
+            <w:r>
+              <w:rPr>
+                <w:rFonts w:ascii="Arial" w:hAnsi="Arial" w:cs="Arial"/>
+                <w:sz w:val="24"/>
+                <w:szCs w:val="24"/>
+              </w:rPr>
+              <w:t xml:space="preserve"> </w:t>
+            </w:r>
+            <w:proofErr w:type="spellStart"/>
+            <w:r>
+              <w:rPr>
+                <w:rFonts w:ascii="Arial" w:hAnsi="Arial" w:cs="Arial"/>
+                <w:sz w:val="24"/>
+                <w:szCs w:val="24"/>
+              </w:rPr>
+              <w:t>atendimen</w:t>
+            </w:r>
+            <w:proofErr w:type="spellEnd"/>
+            <w:r>
+              <w:rPr>
+                <w:rFonts w:ascii="Arial" w:hAnsi="Arial" w:cs="Arial"/>
+                <w:sz w:val="24"/>
+                <w:szCs w:val="24"/>
+              </w:rPr>
+              <w:t>-</w:t>
+            </w:r>
+            <w:r>
+              <w:rPr>
+                <w:rFonts w:ascii="Arial" w:hAnsi="Arial" w:cs="Arial"/>
+                <w:sz w:val="24"/>
+                <w:szCs w:val="24"/>
+              </w:rPr>
+              <w:t xml:space="preserve">                          </w:t>
             </w:r>
           </w:p>
           <w:p>
@@ -4810,6 +5577,7 @@
               </w:rPr>
               <w:t xml:space="preserve">                            </w:t>
             </w:r>
+            <w:proofErr w:type="spellStart"/>
             <w:proofErr w:type="gramStart"/>
             <w:r>
               <w:rPr>
@@ -4817,8 +5585,9 @@
                 <w:sz w:val="24"/>
                 <w:szCs w:val="24"/>
               </w:rPr>
-              <w:t>atendimento</w:t>
-            </w:r>
+              <w:t>to</w:t>
+            </w:r>
+            <w:proofErr w:type="spellEnd"/>
             <w:proofErr w:type="gramEnd"/>
             <w:r>
               <w:rPr>
@@ -4850,7 +5619,23 @@
                 <w:sz w:val="24"/>
                 <w:szCs w:val="24"/>
               </w:rPr>
-              <w:t xml:space="preserve">registro de doador. Se </w:t>
+              <w:t>registro de doador. Se</w:t>
+            </w:r>
+            <w:r>
+              <w:rPr>
+                <w:rFonts w:ascii="Arial" w:hAnsi="Arial" w:cs="Arial"/>
+                <w:sz w:val="24"/>
+                <w:szCs w:val="24"/>
+              </w:rPr>
+              <w:t xml:space="preserve"> </w:t>
+            </w:r>
+            <w:r>
+              <w:rPr>
+                <w:rFonts w:ascii="Arial" w:hAnsi="Arial" w:cs="Arial"/>
+                <w:sz w:val="24"/>
+                <w:szCs w:val="24"/>
+              </w:rPr>
+              <w:t xml:space="preserve">o doador </w:t>
             </w:r>
           </w:p>
           <w:p>
@@ -4877,7 +5662,7 @@
                 <w:sz w:val="24"/>
                 <w:szCs w:val="24"/>
               </w:rPr>
-              <w:t>o</w:t>
+              <w:t>tiver</w:t>
             </w:r>
             <w:proofErr w:type="gramEnd"/>
             <w:r>
@@ -4886,7 +5671,7 @@
                 <w:sz w:val="24"/>
                 <w:szCs w:val="24"/>
               </w:rPr>
-              <w:t xml:space="preserve"> doador tiver idade</w:t>
+              <w:t xml:space="preserve"> idade</w:t>
             </w:r>
             <w:r>
               <w:rPr>
@@ -4902,7 +5687,43 @@
                 <w:sz w:val="24"/>
                 <w:szCs w:val="24"/>
               </w:rPr>
-              <w:t xml:space="preserve">superior ou igual a 70 anos ou inferior a </w:t>
+              <w:t xml:space="preserve">superior ou igual a 70 anos ou inferior a16 anos, </w:t>
+            </w:r>
+          </w:p>
+          <w:p>
+            <w:pPr>
+              <w:jc w:val="both"/>
+              <w:rPr>
+                <w:rFonts w:ascii="Arial" w:hAnsi="Arial" w:cs="Arial"/>
+                <w:sz w:val="24"/>
+                <w:szCs w:val="24"/>
+              </w:rPr>
+            </w:pPr>
+            <w:r>
+              <w:rPr>
+                <w:rFonts w:ascii="Arial" w:hAnsi="Arial" w:cs="Arial"/>
+                <w:sz w:val="24"/>
+                <w:szCs w:val="24"/>
+              </w:rPr>
+              <w:t xml:space="preserve">                            </w:t>
+            </w:r>
+            <w:proofErr w:type="gramStart"/>
+            <w:r>
+              <w:rPr>
+                <w:rFonts w:ascii="Arial" w:hAnsi="Arial" w:cs="Arial"/>
+                <w:sz w:val="24"/>
+                <w:szCs w:val="24"/>
+              </w:rPr>
+              <w:t>não</w:t>
+            </w:r>
+            <w:proofErr w:type="gramEnd"/>
+            <w:r>
+              <w:rPr>
+                <w:rFonts w:ascii="Arial" w:hAnsi="Arial" w:cs="Arial"/>
+                <w:sz w:val="24"/>
+                <w:szCs w:val="24"/>
+              </w:rPr>
+              <w:t xml:space="preserve"> é possível realizar o registro nem</w:t>
             </w:r>
             <w:r>
               <w:rPr>
@@ -4912,31 +5733,13 @@
               </w:rPr>
               <w:t xml:space="preserve"> </w:t>
             </w:r>
-          </w:p>
-          <w:p>
-            <w:pPr>
-              <w:jc w:val="both"/>
-              <w:rPr>
-                <w:rFonts w:ascii="Arial" w:hAnsi="Arial" w:cs="Arial"/>
-                <w:sz w:val="24"/>
-                <w:szCs w:val="24"/>
-              </w:rPr>
-            </w:pPr>
-            <w:r>
-              <w:rPr>
-                <w:rFonts w:ascii="Arial" w:hAnsi="Arial" w:cs="Arial"/>
-                <w:sz w:val="24"/>
-                <w:szCs w:val="24"/>
-              </w:rPr>
-              <w:t xml:space="preserve">                            </w:t>
-            </w:r>
-            <w:r>
-              <w:rPr>
-                <w:rFonts w:ascii="Arial" w:hAnsi="Arial" w:cs="Arial"/>
-                <w:sz w:val="24"/>
-                <w:szCs w:val="24"/>
-              </w:rPr>
-              <w:t>16 anos, não é possível realizar o registro nem</w:t>
+            <w:r>
+              <w:rPr>
+                <w:rFonts w:ascii="Arial" w:hAnsi="Arial" w:cs="Arial"/>
+                <w:sz w:val="24"/>
+                <w:szCs w:val="24"/>
+              </w:rPr>
+              <w:t>realizar</w:t>
             </w:r>
             <w:r>
               <w:rPr>
@@ -4952,43 +5755,7 @@
                 <w:sz w:val="24"/>
                 <w:szCs w:val="24"/>
               </w:rPr>
-              <w:t xml:space="preserve">realizar </w:t>
-            </w:r>
-          </w:p>
-          <w:p>
-            <w:pPr>
-              <w:jc w:val="both"/>
-              <w:rPr>
-                <w:rFonts w:ascii="Arial" w:hAnsi="Arial" w:cs="Arial"/>
-                <w:sz w:val="24"/>
-                <w:szCs w:val="24"/>
-              </w:rPr>
-            </w:pPr>
-            <w:r>
-              <w:rPr>
-                <w:rFonts w:ascii="Arial" w:hAnsi="Arial" w:cs="Arial"/>
-                <w:sz w:val="24"/>
-                <w:szCs w:val="24"/>
-              </w:rPr>
-              <w:t xml:space="preserve">                            </w:t>
-            </w:r>
-            <w:proofErr w:type="gramStart"/>
-            <w:r>
-              <w:rPr>
-                <w:rFonts w:ascii="Arial" w:hAnsi="Arial" w:cs="Arial"/>
-                <w:sz w:val="24"/>
-                <w:szCs w:val="24"/>
-              </w:rPr>
-              <w:t>doação</w:t>
-            </w:r>
-            <w:proofErr w:type="gramEnd"/>
-            <w:r>
-              <w:rPr>
-                <w:rFonts w:ascii="Arial" w:hAnsi="Arial" w:cs="Arial"/>
-                <w:sz w:val="24"/>
-                <w:szCs w:val="24"/>
-              </w:rPr>
-              <w:t xml:space="preserve">.                           </w:t>
+              <w:t xml:space="preserve">doação.                           </w:t>
             </w:r>
           </w:p>
           <w:p>
@@ -5302,7 +6069,16 @@
                 <w:sz w:val="24"/>
                 <w:szCs w:val="24"/>
               </w:rPr>
-              <w:t>uncionário do balcão de atendimento pede ao doador suas informações (anexos I e II) para realizar o registro do doador e da doação.</w:t>
+              <w:t xml:space="preserve">uncionário do balcão de atendimento pede ao doador suas </w:t>
+            </w:r>
+            <w:r>
+              <w:rPr>
+                <w:rFonts w:ascii="Arial" w:hAnsi="Arial" w:cs="Arial"/>
+                <w:sz w:val="24"/>
+                <w:szCs w:val="24"/>
+              </w:rPr>
+              <w:lastRenderedPageBreak/>
+              <w:t>informações (anexos I e II) para realizar o registro do doador e da doação.</w:t>
             </w:r>
           </w:p>
         </w:tc>
@@ -5342,6 +6118,7 @@
                 <w:sz w:val="24"/>
                 <w:szCs w:val="24"/>
               </w:rPr>
+              <w:lastRenderedPageBreak/>
               <w:t>3.</w:t>
             </w:r>
             <w:r>
@@ -5558,7 +6335,6 @@
           <w:sz w:val="24"/>
           <w:szCs w:val="24"/>
         </w:rPr>
-        <w:lastRenderedPageBreak/>
         <w:t>Linha 3: O funcionário cancela o registro do doador e da doação.</w:t>
       </w:r>
     </w:p>
@@ -6262,7 +7038,33 @@
                 <w:sz w:val="24"/>
                 <w:szCs w:val="24"/>
               </w:rPr>
-              <w:t>Referências         RF1, RF4</w:t>
+              <w:t>Referências         RF</w:t>
+            </w:r>
+            <w:proofErr w:type="gramStart"/>
+            <w:r>
+              <w:rPr>
+                <w:rFonts w:ascii="Arial" w:hAnsi="Arial" w:cs="Arial"/>
+                <w:sz w:val="24"/>
+                <w:szCs w:val="24"/>
+              </w:rPr>
+              <w:t>1</w:t>
+            </w:r>
+            <w:r>
+              <w:rPr>
+                <w:rFonts w:ascii="Arial" w:hAnsi="Arial" w:cs="Arial"/>
+                <w:sz w:val="24"/>
+                <w:szCs w:val="24"/>
+              </w:rPr>
+              <w:t>,RF</w:t>
+            </w:r>
+            <w:proofErr w:type="gramEnd"/>
+            <w:r>
+              <w:rPr>
+                <w:rFonts w:ascii="Arial" w:hAnsi="Arial" w:cs="Arial"/>
+                <w:sz w:val="24"/>
+                <w:szCs w:val="24"/>
+              </w:rPr>
+              <w:t>2,RF3</w:t>
             </w:r>
           </w:p>
           <w:p>
@@ -6303,12 +7105,22 @@
           <w:szCs w:val="24"/>
         </w:rPr>
       </w:pPr>
+    </w:p>
+    <w:p>
+      <w:pPr>
+        <w:rPr>
+          <w:rFonts w:ascii="Arial" w:hAnsi="Arial" w:cs="Arial"/>
+          <w:sz w:val="24"/>
+          <w:szCs w:val="24"/>
+        </w:rPr>
+      </w:pPr>
       <w:r>
         <w:rPr>
           <w:rFonts w:ascii="Arial" w:hAnsi="Arial" w:cs="Arial"/>
           <w:sz w:val="24"/>
           <w:szCs w:val="24"/>
         </w:rPr>
+        <w:lastRenderedPageBreak/>
         <w:t xml:space="preserve">Sequência típica de eventos </w:t>
       </w:r>
     </w:p>
@@ -6627,13 +7439,30 @@
           <w:szCs w:val="24"/>
         </w:rPr>
       </w:pPr>
+    </w:p>
+    <w:p>
+      <w:pPr>
+        <w:rPr>
+          <w:rFonts w:ascii="Arial" w:hAnsi="Arial" w:cs="Arial"/>
+          <w:sz w:val="24"/>
+          <w:szCs w:val="24"/>
+        </w:rPr>
+      </w:pPr>
+    </w:p>
+    <w:p>
+      <w:pPr>
+        <w:rPr>
+          <w:rFonts w:ascii="Arial" w:hAnsi="Arial" w:cs="Arial"/>
+          <w:sz w:val="24"/>
+          <w:szCs w:val="24"/>
+        </w:rPr>
+      </w:pPr>
       <w:r>
         <w:rPr>
           <w:rFonts w:ascii="Arial" w:hAnsi="Arial" w:cs="Arial"/>
           <w:sz w:val="24"/>
           <w:szCs w:val="24"/>
         </w:rPr>
-        <w:lastRenderedPageBreak/>
         <w:t xml:space="preserve">Sequências alternativas: </w:t>
       </w:r>
     </w:p>
@@ -6733,6 +7562,69 @@
         </w:rPr>
         <w:t>Nenhuma alteração é feita nas informações dos exames da doação atual.</w:t>
       </w:r>
+    </w:p>
+    <w:p>
+      <w:pPr>
+        <w:rPr>
+          <w:rFonts w:ascii="Arial" w:hAnsi="Arial" w:cs="Arial"/>
+          <w:sz w:val="24"/>
+          <w:szCs w:val="24"/>
+        </w:rPr>
+      </w:pPr>
+    </w:p>
+    <w:p>
+      <w:pPr>
+        <w:rPr>
+          <w:rFonts w:ascii="Arial" w:hAnsi="Arial" w:cs="Arial"/>
+          <w:sz w:val="24"/>
+          <w:szCs w:val="24"/>
+        </w:rPr>
+      </w:pPr>
+    </w:p>
+    <w:p>
+      <w:pPr>
+        <w:rPr>
+          <w:rFonts w:ascii="Arial" w:hAnsi="Arial" w:cs="Arial"/>
+          <w:sz w:val="24"/>
+          <w:szCs w:val="24"/>
+        </w:rPr>
+      </w:pPr>
+    </w:p>
+    <w:p>
+      <w:pPr>
+        <w:rPr>
+          <w:rFonts w:ascii="Arial" w:hAnsi="Arial" w:cs="Arial"/>
+          <w:sz w:val="24"/>
+          <w:szCs w:val="24"/>
+        </w:rPr>
+      </w:pPr>
+    </w:p>
+    <w:p>
+      <w:pPr>
+        <w:rPr>
+          <w:rFonts w:ascii="Arial" w:hAnsi="Arial" w:cs="Arial"/>
+          <w:sz w:val="24"/>
+          <w:szCs w:val="24"/>
+        </w:rPr>
+      </w:pPr>
+    </w:p>
+    <w:p>
+      <w:pPr>
+        <w:rPr>
+          <w:rFonts w:ascii="Arial" w:hAnsi="Arial" w:cs="Arial"/>
+          <w:sz w:val="24"/>
+          <w:szCs w:val="24"/>
+        </w:rPr>
+      </w:pPr>
+    </w:p>
+    <w:p>
+      <w:pPr>
+        <w:rPr>
+          <w:rFonts w:ascii="Arial" w:hAnsi="Arial" w:cs="Arial"/>
+          <w:sz w:val="24"/>
+          <w:szCs w:val="24"/>
+        </w:rPr>
+      </w:pPr>
     </w:p>
     <w:p>
       <w:pPr>
@@ -6788,6 +7680,7 @@
                 <w:sz w:val="24"/>
                 <w:szCs w:val="24"/>
               </w:rPr>
+              <w:lastRenderedPageBreak/>
               <w:t>Caso de Uso:</w:t>
             </w:r>
             <w:r>
@@ -7002,7 +7895,15 @@
                 <w:sz w:val="24"/>
                 <w:szCs w:val="24"/>
               </w:rPr>
-              <w:t xml:space="preserve"> gerente </w:t>
+              <w:t xml:space="preserve"> gerente</w:t>
+            </w:r>
+            <w:r>
+              <w:rPr>
+                <w:rFonts w:ascii="Arial" w:hAnsi="Arial" w:cs="Arial"/>
+                <w:sz w:val="24"/>
+                <w:szCs w:val="24"/>
+              </w:rPr>
+              <w:t xml:space="preserve"> </w:t>
             </w:r>
             <w:r>
               <w:rPr>
@@ -7042,7 +7943,15 @@
                 <w:sz w:val="24"/>
                 <w:szCs w:val="24"/>
               </w:rPr>
-              <w:t>no sistema.</w:t>
+              <w:t xml:space="preserve">no sistema. </w:t>
+            </w:r>
+            <w:r>
+              <w:rPr>
+                <w:rFonts w:ascii="Arial" w:hAnsi="Arial" w:cs="Arial"/>
+                <w:sz w:val="24"/>
+                <w:szCs w:val="24"/>
+              </w:rPr>
+              <w:t>Ele</w:t>
             </w:r>
             <w:r>
               <w:rPr>
@@ -7052,13 +7961,40 @@
               </w:rPr>
               <w:t xml:space="preserve"> </w:t>
             </w:r>
-            <w:r>
-              <w:rPr>
-                <w:rFonts w:ascii="Arial" w:hAnsi="Arial" w:cs="Arial"/>
-                <w:sz w:val="24"/>
-                <w:szCs w:val="24"/>
-              </w:rPr>
-              <w:t>Ele</w:t>
+          </w:p>
+          <w:p>
+            <w:pPr>
+              <w:rPr>
+                <w:rFonts w:ascii="Arial" w:hAnsi="Arial" w:cs="Arial"/>
+                <w:sz w:val="24"/>
+                <w:szCs w:val="24"/>
+              </w:rPr>
+            </w:pPr>
+            <w:r>
+              <w:rPr>
+                <w:rFonts w:ascii="Arial" w:hAnsi="Arial" w:cs="Arial"/>
+                <w:sz w:val="24"/>
+                <w:szCs w:val="24"/>
+              </w:rPr>
+              <w:t xml:space="preserve">                            </w:t>
+            </w:r>
+            <w:proofErr w:type="gramStart"/>
+            <w:r>
+              <w:rPr>
+                <w:rFonts w:ascii="Arial" w:hAnsi="Arial" w:cs="Arial"/>
+                <w:sz w:val="24"/>
+                <w:szCs w:val="24"/>
+              </w:rPr>
+              <w:t>insere</w:t>
+            </w:r>
+            <w:proofErr w:type="gramEnd"/>
+            <w:r>
+              <w:rPr>
+                <w:rFonts w:ascii="Arial" w:hAnsi="Arial" w:cs="Arial"/>
+                <w:sz w:val="24"/>
+                <w:szCs w:val="24"/>
+              </w:rPr>
+              <w:t xml:space="preserve"> as seguintes</w:t>
             </w:r>
             <w:r>
               <w:rPr>
@@ -7068,6 +8004,46 @@
               </w:rPr>
               <w:t xml:space="preserve"> </w:t>
             </w:r>
+            <w:r>
+              <w:rPr>
+                <w:rFonts w:ascii="Arial" w:hAnsi="Arial" w:cs="Arial"/>
+                <w:sz w:val="24"/>
+                <w:szCs w:val="24"/>
+              </w:rPr>
+              <w:t>informações</w:t>
+            </w:r>
+            <w:r>
+              <w:rPr>
+                <w:rFonts w:ascii="Arial" w:hAnsi="Arial" w:cs="Arial"/>
+                <w:sz w:val="24"/>
+                <w:szCs w:val="24"/>
+              </w:rPr>
+              <w:t xml:space="preserve"> </w:t>
+            </w:r>
+            <w:r>
+              <w:rPr>
+                <w:rFonts w:ascii="Arial" w:hAnsi="Arial" w:cs="Arial"/>
+                <w:sz w:val="24"/>
+                <w:szCs w:val="24"/>
+              </w:rPr>
+              <w:t>obrigatória</w:t>
+            </w:r>
+            <w:r>
+              <w:rPr>
+                <w:rFonts w:ascii="Arial" w:hAnsi="Arial" w:cs="Arial"/>
+                <w:sz w:val="24"/>
+                <w:szCs w:val="24"/>
+              </w:rPr>
+              <w:t>s: nome, idade,</w:t>
+            </w:r>
+            <w:r>
+              <w:rPr>
+                <w:rFonts w:ascii="Arial" w:hAnsi="Arial" w:cs="Arial"/>
+                <w:sz w:val="24"/>
+                <w:szCs w:val="24"/>
+              </w:rPr>
+              <w:t xml:space="preserve"> </w:t>
+            </w:r>
           </w:p>
           <w:p>
             <w:pPr>
@@ -7092,7 +8068,7 @@
                 <w:sz w:val="24"/>
                 <w:szCs w:val="24"/>
               </w:rPr>
-              <w:t>insere</w:t>
+              <w:t>sexo</w:t>
             </w:r>
             <w:proofErr w:type="gramEnd"/>
             <w:r>
@@ -7101,15 +8077,47 @@
                 <w:sz w:val="24"/>
                 <w:szCs w:val="24"/>
               </w:rPr>
-              <w:t xml:space="preserve"> as seguintes informações</w:t>
-            </w:r>
-            <w:r>
-              <w:rPr>
-                <w:rFonts w:ascii="Arial" w:hAnsi="Arial" w:cs="Arial"/>
-                <w:sz w:val="24"/>
-                <w:szCs w:val="24"/>
-              </w:rPr>
-              <w:t xml:space="preserve"> obrigatórios: nome, idade, </w:t>
+              <w:t>, CPF, tipo do</w:t>
+            </w:r>
+            <w:r>
+              <w:rPr>
+                <w:rFonts w:ascii="Arial" w:hAnsi="Arial" w:cs="Arial"/>
+                <w:sz w:val="24"/>
+                <w:szCs w:val="24"/>
+              </w:rPr>
+              <w:t xml:space="preserve"> </w:t>
+            </w:r>
+            <w:r>
+              <w:rPr>
+                <w:rFonts w:ascii="Arial" w:hAnsi="Arial" w:cs="Arial"/>
+                <w:sz w:val="24"/>
+                <w:szCs w:val="24"/>
+              </w:rPr>
+              <w:t>usuário</w:t>
+            </w:r>
+            <w:r>
+              <w:rPr>
+                <w:rFonts w:ascii="Arial" w:hAnsi="Arial" w:cs="Arial"/>
+                <w:sz w:val="24"/>
+                <w:szCs w:val="24"/>
+              </w:rPr>
+              <w:t xml:space="preserve"> </w:t>
+            </w:r>
+            <w:r>
+              <w:rPr>
+                <w:rFonts w:ascii="Arial" w:hAnsi="Arial" w:cs="Arial"/>
+                <w:sz w:val="24"/>
+                <w:szCs w:val="24"/>
+              </w:rPr>
+              <w:t>(gerente ou funcionário)</w:t>
+            </w:r>
+            <w:r>
+              <w:rPr>
+                <w:rFonts w:ascii="Arial" w:hAnsi="Arial" w:cs="Arial"/>
+                <w:sz w:val="24"/>
+                <w:szCs w:val="24"/>
+              </w:rPr>
+              <w:t xml:space="preserve">,  </w:t>
             </w:r>
           </w:p>
           <w:p>
@@ -7135,7 +8143,7 @@
                 <w:sz w:val="24"/>
                 <w:szCs w:val="24"/>
               </w:rPr>
-              <w:t>sexo</w:t>
+              <w:t>autorização</w:t>
             </w:r>
             <w:proofErr w:type="gramEnd"/>
             <w:r>
@@ -7144,7 +8152,47 @@
                 <w:sz w:val="24"/>
                 <w:szCs w:val="24"/>
               </w:rPr>
-              <w:t xml:space="preserve">, CPF, tipo do usuário (gerente ou funcionário), e-mail </w:t>
+              <w:t xml:space="preserve"> para utilizar o sistema </w:t>
+            </w:r>
+            <w:r>
+              <w:rPr>
+                <w:rFonts w:ascii="Arial" w:hAnsi="Arial" w:cs="Arial"/>
+                <w:sz w:val="24"/>
+                <w:szCs w:val="24"/>
+              </w:rPr>
+              <w:t>ou não</w:t>
+            </w:r>
+            <w:r>
+              <w:rPr>
+                <w:rFonts w:ascii="Arial" w:hAnsi="Arial" w:cs="Arial"/>
+                <w:sz w:val="24"/>
+                <w:szCs w:val="24"/>
+              </w:rPr>
+              <w:t>, e-mail</w:t>
+            </w:r>
+            <w:r>
+              <w:rPr>
+                <w:rFonts w:ascii="Arial" w:hAnsi="Arial" w:cs="Arial"/>
+                <w:sz w:val="24"/>
+                <w:szCs w:val="24"/>
+              </w:rPr>
+              <w:t xml:space="preserve"> </w:t>
+            </w:r>
+            <w:r>
+              <w:rPr>
+                <w:rFonts w:ascii="Arial" w:hAnsi="Arial" w:cs="Arial"/>
+                <w:sz w:val="24"/>
+                <w:szCs w:val="24"/>
+              </w:rPr>
+              <w:t>e senha</w:t>
+            </w:r>
+            <w:r>
+              <w:rPr>
+                <w:rFonts w:ascii="Arial" w:hAnsi="Arial" w:cs="Arial"/>
+                <w:sz w:val="24"/>
+                <w:szCs w:val="24"/>
+              </w:rPr>
+              <w:t xml:space="preserve"> e </w:t>
             </w:r>
           </w:p>
           <w:p>
@@ -7170,7 +8218,7 @@
                 <w:sz w:val="24"/>
                 <w:szCs w:val="24"/>
               </w:rPr>
-              <w:t>e</w:t>
+              <w:t>em</w:t>
             </w:r>
             <w:proofErr w:type="gramEnd"/>
             <w:r>
@@ -7179,16 +8227,307 @@
                 <w:sz w:val="24"/>
                 <w:szCs w:val="24"/>
               </w:rPr>
-              <w:t xml:space="preserve"> senha</w:t>
-            </w:r>
-            <w:r>
-              <w:rPr>
-                <w:rFonts w:ascii="Arial" w:hAnsi="Arial" w:cs="Arial"/>
-                <w:sz w:val="24"/>
-                <w:szCs w:val="24"/>
-              </w:rPr>
-              <w:t xml:space="preserve"> e registra o novo usuário do sistema</w:t>
-            </w:r>
+              <w:t xml:space="preserve"> </w:t>
+            </w:r>
+            <w:r>
+              <w:rPr>
+                <w:rFonts w:ascii="Arial" w:hAnsi="Arial" w:cs="Arial"/>
+                <w:sz w:val="24"/>
+                <w:szCs w:val="24"/>
+              </w:rPr>
+              <w:t xml:space="preserve">seguida </w:t>
+            </w:r>
+            <w:r>
+              <w:rPr>
+                <w:rFonts w:ascii="Arial" w:hAnsi="Arial" w:cs="Arial"/>
+                <w:sz w:val="24"/>
+                <w:szCs w:val="24"/>
+              </w:rPr>
+              <w:t>registra o</w:t>
+            </w:r>
+            <w:r>
+              <w:rPr>
+                <w:rFonts w:ascii="Arial" w:hAnsi="Arial" w:cs="Arial"/>
+                <w:sz w:val="24"/>
+                <w:szCs w:val="24"/>
+              </w:rPr>
+              <w:t xml:space="preserve"> </w:t>
+            </w:r>
+            <w:r>
+              <w:rPr>
+                <w:rFonts w:ascii="Arial" w:hAnsi="Arial" w:cs="Arial"/>
+                <w:sz w:val="24"/>
+                <w:szCs w:val="24"/>
+              </w:rPr>
+              <w:t>novo</w:t>
+            </w:r>
+            <w:r>
+              <w:rPr>
+                <w:rFonts w:ascii="Arial" w:hAnsi="Arial" w:cs="Arial"/>
+                <w:sz w:val="24"/>
+                <w:szCs w:val="24"/>
+              </w:rPr>
+              <w:t xml:space="preserve"> </w:t>
+            </w:r>
+            <w:r>
+              <w:rPr>
+                <w:rFonts w:ascii="Arial" w:hAnsi="Arial" w:cs="Arial"/>
+                <w:sz w:val="24"/>
+                <w:szCs w:val="24"/>
+              </w:rPr>
+              <w:t>usuário n</w:t>
+            </w:r>
+            <w:r>
+              <w:rPr>
+                <w:rFonts w:ascii="Arial" w:hAnsi="Arial" w:cs="Arial"/>
+                <w:sz w:val="24"/>
+                <w:szCs w:val="24"/>
+              </w:rPr>
+              <w:t>o sistema</w:t>
+            </w:r>
+            <w:r>
+              <w:rPr>
+                <w:rFonts w:ascii="Arial" w:hAnsi="Arial" w:cs="Arial"/>
+                <w:sz w:val="24"/>
+                <w:szCs w:val="24"/>
+              </w:rPr>
+              <w:t>.</w:t>
+            </w:r>
+            <w:r>
+              <w:rPr>
+                <w:rFonts w:ascii="Arial" w:hAnsi="Arial" w:cs="Arial"/>
+                <w:sz w:val="24"/>
+                <w:szCs w:val="24"/>
+              </w:rPr>
+              <w:t xml:space="preserve"> </w:t>
+            </w:r>
+            <w:r>
+              <w:rPr>
+                <w:rFonts w:ascii="Arial" w:hAnsi="Arial" w:cs="Arial"/>
+                <w:sz w:val="24"/>
+                <w:szCs w:val="24"/>
+              </w:rPr>
+              <w:t>O</w:t>
+            </w:r>
+            <w:r>
+              <w:rPr>
+                <w:rFonts w:ascii="Arial" w:hAnsi="Arial" w:cs="Arial"/>
+                <w:sz w:val="24"/>
+                <w:szCs w:val="24"/>
+              </w:rPr>
+              <w:t xml:space="preserve"> </w:t>
+            </w:r>
+            <w:r>
+              <w:rPr>
+                <w:rFonts w:ascii="Arial" w:hAnsi="Arial" w:cs="Arial"/>
+                <w:sz w:val="24"/>
+                <w:szCs w:val="24"/>
+              </w:rPr>
+              <w:t>primeiro</w:t>
+            </w:r>
+            <w:r>
+              <w:rPr>
+                <w:rFonts w:ascii="Arial" w:hAnsi="Arial" w:cs="Arial"/>
+                <w:sz w:val="24"/>
+                <w:szCs w:val="24"/>
+              </w:rPr>
+              <w:t xml:space="preserve"> </w:t>
+            </w:r>
+          </w:p>
+          <w:p>
+            <w:pPr>
+              <w:rPr>
+                <w:rFonts w:ascii="Arial" w:hAnsi="Arial" w:cs="Arial"/>
+                <w:sz w:val="24"/>
+                <w:szCs w:val="24"/>
+              </w:rPr>
+            </w:pPr>
+            <w:r>
+              <w:rPr>
+                <w:rFonts w:ascii="Arial" w:hAnsi="Arial" w:cs="Arial"/>
+                <w:sz w:val="24"/>
+                <w:szCs w:val="24"/>
+              </w:rPr>
+              <w:t xml:space="preserve">                            </w:t>
+            </w:r>
+            <w:proofErr w:type="gramStart"/>
+            <w:r>
+              <w:rPr>
+                <w:rFonts w:ascii="Arial" w:hAnsi="Arial" w:cs="Arial"/>
+                <w:sz w:val="24"/>
+                <w:szCs w:val="24"/>
+              </w:rPr>
+              <w:t>gerente</w:t>
+            </w:r>
+            <w:proofErr w:type="gramEnd"/>
+            <w:r>
+              <w:rPr>
+                <w:rFonts w:ascii="Arial" w:hAnsi="Arial" w:cs="Arial"/>
+                <w:sz w:val="24"/>
+                <w:szCs w:val="24"/>
+              </w:rPr>
+              <w:t xml:space="preserve"> é</w:t>
+            </w:r>
+            <w:r>
+              <w:rPr>
+                <w:rFonts w:ascii="Arial" w:hAnsi="Arial" w:cs="Arial"/>
+                <w:sz w:val="24"/>
+                <w:szCs w:val="24"/>
+              </w:rPr>
+              <w:t xml:space="preserve"> </w:t>
+            </w:r>
+            <w:r>
+              <w:rPr>
+                <w:rFonts w:ascii="Arial" w:hAnsi="Arial" w:cs="Arial"/>
+                <w:sz w:val="24"/>
+                <w:szCs w:val="24"/>
+              </w:rPr>
+              <w:t>registrado pelo o gerente-chefe que</w:t>
+            </w:r>
+            <w:r>
+              <w:rPr>
+                <w:rFonts w:ascii="Arial" w:hAnsi="Arial" w:cs="Arial"/>
+                <w:sz w:val="24"/>
+                <w:szCs w:val="24"/>
+              </w:rPr>
+              <w:t xml:space="preserve"> </w:t>
+            </w:r>
+            <w:r>
+              <w:rPr>
+                <w:rFonts w:ascii="Arial" w:hAnsi="Arial" w:cs="Arial"/>
+                <w:sz w:val="24"/>
+                <w:szCs w:val="24"/>
+              </w:rPr>
+              <w:t>acessa o</w:t>
+            </w:r>
+            <w:r>
+              <w:rPr>
+                <w:rFonts w:ascii="Arial" w:hAnsi="Arial" w:cs="Arial"/>
+                <w:sz w:val="24"/>
+                <w:szCs w:val="24"/>
+              </w:rPr>
+              <w:t xml:space="preserve"> </w:t>
+            </w:r>
+          </w:p>
+          <w:p>
+            <w:pPr>
+              <w:rPr>
+                <w:rFonts w:ascii="Arial" w:hAnsi="Arial" w:cs="Arial"/>
+                <w:sz w:val="24"/>
+                <w:szCs w:val="24"/>
+              </w:rPr>
+            </w:pPr>
+            <w:r>
+              <w:rPr>
+                <w:rFonts w:ascii="Arial" w:hAnsi="Arial" w:cs="Arial"/>
+                <w:sz w:val="24"/>
+                <w:szCs w:val="24"/>
+              </w:rPr>
+              <w:t xml:space="preserve">                            </w:t>
+            </w:r>
+            <w:proofErr w:type="gramStart"/>
+            <w:r>
+              <w:rPr>
+                <w:rFonts w:ascii="Arial" w:hAnsi="Arial" w:cs="Arial"/>
+                <w:sz w:val="24"/>
+                <w:szCs w:val="24"/>
+              </w:rPr>
+              <w:t>sistema</w:t>
+            </w:r>
+            <w:proofErr w:type="gramEnd"/>
+            <w:r>
+              <w:rPr>
+                <w:rFonts w:ascii="Arial" w:hAnsi="Arial" w:cs="Arial"/>
+                <w:sz w:val="24"/>
+                <w:szCs w:val="24"/>
+              </w:rPr>
+              <w:t xml:space="preserve"> por</w:t>
+            </w:r>
+            <w:r>
+              <w:rPr>
+                <w:rFonts w:ascii="Arial" w:hAnsi="Arial" w:cs="Arial"/>
+                <w:sz w:val="24"/>
+                <w:szCs w:val="24"/>
+              </w:rPr>
+              <w:t xml:space="preserve"> </w:t>
+            </w:r>
+            <w:r>
+              <w:rPr>
+                <w:rFonts w:ascii="Arial" w:hAnsi="Arial" w:cs="Arial"/>
+                <w:sz w:val="24"/>
+                <w:szCs w:val="24"/>
+              </w:rPr>
+              <w:t xml:space="preserve">meio de um </w:t>
+            </w:r>
+            <w:proofErr w:type="spellStart"/>
+            <w:r>
+              <w:rPr>
+                <w:rFonts w:ascii="Arial" w:hAnsi="Arial" w:cs="Arial"/>
+                <w:sz w:val="24"/>
+                <w:szCs w:val="24"/>
+              </w:rPr>
+              <w:t>login</w:t>
+            </w:r>
+            <w:proofErr w:type="spellEnd"/>
+            <w:r>
+              <w:rPr>
+                <w:rFonts w:ascii="Arial" w:hAnsi="Arial" w:cs="Arial"/>
+                <w:sz w:val="24"/>
+                <w:szCs w:val="24"/>
+              </w:rPr>
+              <w:t xml:space="preserve"> especial, para</w:t>
+            </w:r>
+            <w:r>
+              <w:rPr>
+                <w:rFonts w:ascii="Arial" w:hAnsi="Arial" w:cs="Arial"/>
+                <w:sz w:val="24"/>
+                <w:szCs w:val="24"/>
+              </w:rPr>
+              <w:t xml:space="preserve"> </w:t>
+            </w:r>
+            <w:r>
+              <w:rPr>
+                <w:rFonts w:ascii="Arial" w:hAnsi="Arial" w:cs="Arial"/>
+                <w:sz w:val="24"/>
+                <w:szCs w:val="24"/>
+              </w:rPr>
+              <w:t>registrar</w:t>
+            </w:r>
+            <w:r>
+              <w:rPr>
+                <w:rFonts w:ascii="Arial" w:hAnsi="Arial" w:cs="Arial"/>
+                <w:sz w:val="24"/>
+                <w:szCs w:val="24"/>
+              </w:rPr>
+              <w:t xml:space="preserve"> </w:t>
+            </w:r>
+          </w:p>
+          <w:p>
+            <w:pPr>
+              <w:rPr>
+                <w:rFonts w:ascii="Arial" w:hAnsi="Arial" w:cs="Arial"/>
+                <w:sz w:val="24"/>
+                <w:szCs w:val="24"/>
+              </w:rPr>
+            </w:pPr>
+            <w:r>
+              <w:rPr>
+                <w:rFonts w:ascii="Arial" w:hAnsi="Arial" w:cs="Arial"/>
+                <w:sz w:val="24"/>
+                <w:szCs w:val="24"/>
+              </w:rPr>
+              <w:t xml:space="preserve">                            </w:t>
+            </w:r>
+            <w:proofErr w:type="gramStart"/>
+            <w:r>
+              <w:rPr>
+                <w:rFonts w:ascii="Arial" w:hAnsi="Arial" w:cs="Arial"/>
+                <w:sz w:val="24"/>
+                <w:szCs w:val="24"/>
+              </w:rPr>
+              <w:t>gerentes</w:t>
+            </w:r>
+            <w:proofErr w:type="gramEnd"/>
             <w:r>
               <w:rPr>
                 <w:rFonts w:ascii="Arial" w:hAnsi="Arial" w:cs="Arial"/>
@@ -7227,7 +8566,15 @@
                 <w:sz w:val="24"/>
                 <w:szCs w:val="24"/>
               </w:rPr>
-              <w:t>Secundário e essencial</w:t>
+              <w:t>Prim</w:t>
+            </w:r>
+            <w:r>
+              <w:rPr>
+                <w:rFonts w:ascii="Arial" w:hAnsi="Arial" w:cs="Arial"/>
+                <w:sz w:val="24"/>
+                <w:szCs w:val="24"/>
+              </w:rPr>
+              <w:t>ário e essencial</w:t>
             </w:r>
           </w:p>
           <w:p>
@@ -7660,6 +9007,69 @@
         </w:rPr>
         <w:t>.</w:t>
       </w:r>
+    </w:p>
+    <w:p>
+      <w:pPr>
+        <w:rPr>
+          <w:rFonts w:ascii="Arial" w:hAnsi="Arial" w:cs="Arial"/>
+          <w:sz w:val="24"/>
+          <w:szCs w:val="24"/>
+        </w:rPr>
+      </w:pPr>
+    </w:p>
+    <w:p>
+      <w:pPr>
+        <w:rPr>
+          <w:rFonts w:ascii="Arial" w:hAnsi="Arial" w:cs="Arial"/>
+          <w:sz w:val="24"/>
+          <w:szCs w:val="24"/>
+        </w:rPr>
+      </w:pPr>
+    </w:p>
+    <w:p>
+      <w:pPr>
+        <w:rPr>
+          <w:rFonts w:ascii="Arial" w:hAnsi="Arial" w:cs="Arial"/>
+          <w:sz w:val="24"/>
+          <w:szCs w:val="24"/>
+        </w:rPr>
+      </w:pPr>
+    </w:p>
+    <w:p>
+      <w:pPr>
+        <w:rPr>
+          <w:rFonts w:ascii="Arial" w:hAnsi="Arial" w:cs="Arial"/>
+          <w:sz w:val="24"/>
+          <w:szCs w:val="24"/>
+        </w:rPr>
+      </w:pPr>
+    </w:p>
+    <w:p>
+      <w:pPr>
+        <w:rPr>
+          <w:rFonts w:ascii="Arial" w:hAnsi="Arial" w:cs="Arial"/>
+          <w:sz w:val="24"/>
+          <w:szCs w:val="24"/>
+        </w:rPr>
+      </w:pPr>
+    </w:p>
+    <w:p>
+      <w:pPr>
+        <w:rPr>
+          <w:rFonts w:ascii="Arial" w:hAnsi="Arial" w:cs="Arial"/>
+          <w:sz w:val="24"/>
+          <w:szCs w:val="24"/>
+        </w:rPr>
+      </w:pPr>
+    </w:p>
+    <w:p>
+      <w:pPr>
+        <w:rPr>
+          <w:rFonts w:ascii="Arial" w:hAnsi="Arial" w:cs="Arial"/>
+          <w:sz w:val="24"/>
+          <w:szCs w:val="24"/>
+        </w:rPr>
+      </w:pPr>
     </w:p>
     <w:tbl>
       <w:tblPr>
@@ -7697,7 +9107,6 @@
                 <w:sz w:val="24"/>
                 <w:szCs w:val="24"/>
               </w:rPr>
-              <w:lastRenderedPageBreak/>
               <w:t>Caso de Uso:</w:t>
             </w:r>
             <w:r>
@@ -7809,6 +9218,14 @@
                 <w:sz w:val="24"/>
                 <w:szCs w:val="24"/>
               </w:rPr>
+              <w:t xml:space="preserve"> Chefe</w:t>
+            </w:r>
+            <w:r>
+              <w:rPr>
+                <w:rFonts w:ascii="Arial" w:hAnsi="Arial" w:cs="Arial"/>
+                <w:sz w:val="24"/>
+                <w:szCs w:val="24"/>
+              </w:rPr>
               <w:t xml:space="preserve"> </w:t>
             </w:r>
             <w:r>
@@ -7930,7 +9347,138 @@
                 <w:sz w:val="24"/>
                 <w:szCs w:val="24"/>
               </w:rPr>
-              <w:t xml:space="preserve">Um </w:t>
+              <w:t>O</w:t>
+            </w:r>
+            <w:r>
+              <w:rPr>
+                <w:rFonts w:ascii="Arial" w:hAnsi="Arial" w:cs="Arial"/>
+                <w:sz w:val="24"/>
+                <w:szCs w:val="24"/>
+              </w:rPr>
+              <w:t xml:space="preserve"> </w:t>
+            </w:r>
+            <w:r>
+              <w:rPr>
+                <w:rFonts w:ascii="Arial" w:hAnsi="Arial" w:cs="Arial"/>
+                <w:sz w:val="24"/>
+                <w:szCs w:val="24"/>
+              </w:rPr>
+              <w:t>gerente</w:t>
+            </w:r>
+            <w:r>
+              <w:rPr>
+                <w:rFonts w:ascii="Arial" w:hAnsi="Arial" w:cs="Arial"/>
+                <w:sz w:val="24"/>
+                <w:szCs w:val="24"/>
+              </w:rPr>
+              <w:t xml:space="preserve"> chefe</w:t>
+            </w:r>
+            <w:r>
+              <w:rPr>
+                <w:rFonts w:ascii="Arial" w:hAnsi="Arial" w:cs="Arial"/>
+                <w:sz w:val="24"/>
+                <w:szCs w:val="24"/>
+              </w:rPr>
+              <w:t xml:space="preserve"> </w:t>
+            </w:r>
+            <w:r>
+              <w:rPr>
+                <w:rFonts w:ascii="Arial" w:hAnsi="Arial" w:cs="Arial"/>
+                <w:sz w:val="24"/>
+                <w:szCs w:val="24"/>
+              </w:rPr>
+              <w:t xml:space="preserve">deseja alterar/remover informações de um </w:t>
+            </w:r>
+          </w:p>
+          <w:p>
+            <w:pPr>
+              <w:rPr>
+                <w:rFonts w:ascii="Arial" w:hAnsi="Arial" w:cs="Arial"/>
+                <w:sz w:val="24"/>
+                <w:szCs w:val="24"/>
+              </w:rPr>
+            </w:pPr>
+            <w:r>
+              <w:rPr>
+                <w:rFonts w:ascii="Arial" w:hAnsi="Arial" w:cs="Arial"/>
+                <w:sz w:val="24"/>
+                <w:szCs w:val="24"/>
+              </w:rPr>
+              <w:t xml:space="preserve">                            </w:t>
+            </w:r>
+            <w:proofErr w:type="gramStart"/>
+            <w:r>
+              <w:rPr>
+                <w:rFonts w:ascii="Arial" w:hAnsi="Arial" w:cs="Arial"/>
+                <w:sz w:val="24"/>
+                <w:szCs w:val="24"/>
+              </w:rPr>
+              <w:t>usuário</w:t>
+            </w:r>
+            <w:proofErr w:type="gramEnd"/>
+            <w:r>
+              <w:rPr>
+                <w:rFonts w:ascii="Arial" w:hAnsi="Arial" w:cs="Arial"/>
+                <w:sz w:val="24"/>
+                <w:szCs w:val="24"/>
+              </w:rPr>
+              <w:t xml:space="preserve"> no sistema</w:t>
+            </w:r>
+            <w:r>
+              <w:rPr>
+                <w:rFonts w:ascii="Arial" w:hAnsi="Arial" w:cs="Arial"/>
+                <w:sz w:val="24"/>
+                <w:szCs w:val="24"/>
+              </w:rPr>
+              <w:t>.</w:t>
+            </w:r>
+            <w:r>
+              <w:rPr>
+                <w:rFonts w:ascii="Arial" w:hAnsi="Arial" w:cs="Arial"/>
+                <w:sz w:val="24"/>
+                <w:szCs w:val="24"/>
+              </w:rPr>
+              <w:t xml:space="preserve"> Por meio do </w:t>
+            </w:r>
+            <w:r>
+              <w:rPr>
+                <w:rFonts w:ascii="Arial" w:hAnsi="Arial" w:cs="Arial"/>
+                <w:sz w:val="24"/>
+                <w:szCs w:val="24"/>
+              </w:rPr>
+              <w:t>e</w:t>
+            </w:r>
+            <w:r>
+              <w:rPr>
+                <w:rFonts w:ascii="Arial" w:hAnsi="Arial" w:cs="Arial"/>
+                <w:sz w:val="24"/>
+                <w:szCs w:val="24"/>
+              </w:rPr>
+              <w:t>-</w:t>
+            </w:r>
+            <w:r>
+              <w:rPr>
+                <w:rFonts w:ascii="Arial" w:hAnsi="Arial" w:cs="Arial"/>
+                <w:sz w:val="24"/>
+                <w:szCs w:val="24"/>
+              </w:rPr>
+              <w:t>mail</w:t>
+            </w:r>
+            <w:r>
+              <w:rPr>
+                <w:rFonts w:ascii="Arial" w:hAnsi="Arial" w:cs="Arial"/>
+                <w:sz w:val="24"/>
+                <w:szCs w:val="24"/>
+              </w:rPr>
+              <w:t xml:space="preserve"> do </w:t>
+            </w:r>
+            <w:r>
+              <w:rPr>
+                <w:rFonts w:ascii="Arial" w:hAnsi="Arial" w:cs="Arial"/>
+                <w:sz w:val="24"/>
+                <w:szCs w:val="24"/>
+              </w:rPr>
+              <w:t>usuário (</w:t>
             </w:r>
             <w:r>
               <w:rPr>
@@ -7940,14 +9488,6 @@
               </w:rPr>
               <w:t xml:space="preserve">gerente </w:t>
             </w:r>
-            <w:r>
-              <w:rPr>
-                <w:rFonts w:ascii="Arial" w:hAnsi="Arial" w:cs="Arial"/>
-                <w:sz w:val="24"/>
-                <w:szCs w:val="24"/>
-              </w:rPr>
-              <w:t xml:space="preserve">deseja alterar/remover informações de um </w:t>
-            </w:r>
           </w:p>
           <w:p>
             <w:pPr>
@@ -7972,7 +9512,7 @@
                 <w:sz w:val="24"/>
                 <w:szCs w:val="24"/>
               </w:rPr>
-              <w:t>usuário</w:t>
+              <w:t>ou</w:t>
             </w:r>
             <w:proofErr w:type="gramEnd"/>
             <w:r>
@@ -7981,49 +9521,95 @@
                 <w:sz w:val="24"/>
                 <w:szCs w:val="24"/>
               </w:rPr>
-              <w:t xml:space="preserve"> no sistema</w:t>
-            </w:r>
-            <w:r>
-              <w:rPr>
-                <w:rFonts w:ascii="Arial" w:hAnsi="Arial" w:cs="Arial"/>
-                <w:sz w:val="24"/>
-                <w:szCs w:val="24"/>
-              </w:rPr>
-              <w:t>.</w:t>
-            </w:r>
-            <w:r>
-              <w:rPr>
-                <w:rFonts w:ascii="Arial" w:hAnsi="Arial" w:cs="Arial"/>
-                <w:sz w:val="24"/>
-                <w:szCs w:val="24"/>
-              </w:rPr>
-              <w:t xml:space="preserve"> Por meio de seu </w:t>
-            </w:r>
-            <w:proofErr w:type="spellStart"/>
-            <w:r>
-              <w:rPr>
-                <w:rFonts w:ascii="Arial" w:hAnsi="Arial" w:cs="Arial"/>
-                <w:sz w:val="24"/>
-                <w:szCs w:val="24"/>
-              </w:rPr>
-              <w:t>email</w:t>
-            </w:r>
-            <w:proofErr w:type="spellEnd"/>
-            <w:r>
-              <w:rPr>
-                <w:rFonts w:ascii="Arial" w:hAnsi="Arial" w:cs="Arial"/>
-                <w:sz w:val="24"/>
-                <w:szCs w:val="24"/>
-              </w:rPr>
-              <w:t xml:space="preserve"> ele </w:t>
-            </w:r>
-            <w:r>
-              <w:rPr>
-                <w:rFonts w:ascii="Arial" w:hAnsi="Arial" w:cs="Arial"/>
-                <w:sz w:val="24"/>
-                <w:szCs w:val="24"/>
-              </w:rPr>
-              <w:t xml:space="preserve">acessa as </w:t>
+              <w:t xml:space="preserve"> </w:t>
+            </w:r>
+            <w:r>
+              <w:rPr>
+                <w:rFonts w:ascii="Arial" w:hAnsi="Arial" w:cs="Arial"/>
+                <w:sz w:val="24"/>
+                <w:szCs w:val="24"/>
+              </w:rPr>
+              <w:t>funcionário</w:t>
+            </w:r>
+            <w:r>
+              <w:rPr>
+                <w:rFonts w:ascii="Arial" w:hAnsi="Arial" w:cs="Arial"/>
+                <w:sz w:val="24"/>
+                <w:szCs w:val="24"/>
+              </w:rPr>
+              <w:t>)</w:t>
+            </w:r>
+            <w:r>
+              <w:rPr>
+                <w:rFonts w:ascii="Arial" w:hAnsi="Arial" w:cs="Arial"/>
+                <w:sz w:val="24"/>
+                <w:szCs w:val="24"/>
+              </w:rPr>
+              <w:t xml:space="preserve"> </w:t>
+            </w:r>
+            <w:r>
+              <w:rPr>
+                <w:rFonts w:ascii="Arial" w:hAnsi="Arial" w:cs="Arial"/>
+                <w:sz w:val="24"/>
+                <w:szCs w:val="24"/>
+              </w:rPr>
+              <w:t xml:space="preserve">ele </w:t>
+            </w:r>
+            <w:r>
+              <w:rPr>
+                <w:rFonts w:ascii="Arial" w:hAnsi="Arial" w:cs="Arial"/>
+                <w:sz w:val="24"/>
+                <w:szCs w:val="24"/>
+              </w:rPr>
+              <w:t>acessa sua</w:t>
+            </w:r>
+            <w:r>
+              <w:rPr>
+                <w:rFonts w:ascii="Arial" w:hAnsi="Arial" w:cs="Arial"/>
+                <w:sz w:val="24"/>
+                <w:szCs w:val="24"/>
+              </w:rPr>
+              <w:t>s</w:t>
+            </w:r>
+            <w:r>
+              <w:rPr>
+                <w:rFonts w:ascii="Arial" w:hAnsi="Arial" w:cs="Arial"/>
+                <w:sz w:val="24"/>
+                <w:szCs w:val="24"/>
+              </w:rPr>
+              <w:t xml:space="preserve"> informações</w:t>
+            </w:r>
+            <w:r>
+              <w:rPr>
+                <w:rFonts w:ascii="Arial" w:hAnsi="Arial" w:cs="Arial"/>
+                <w:sz w:val="24"/>
+                <w:szCs w:val="24"/>
+              </w:rPr>
+              <w:t xml:space="preserve"> e</w:t>
+            </w:r>
+            <w:r>
+              <w:rPr>
+                <w:rFonts w:ascii="Arial" w:hAnsi="Arial" w:cs="Arial"/>
+                <w:sz w:val="24"/>
+                <w:szCs w:val="24"/>
+              </w:rPr>
+              <w:t xml:space="preserve"> </w:t>
+            </w:r>
+            <w:r>
+              <w:rPr>
+                <w:rFonts w:ascii="Arial" w:hAnsi="Arial" w:cs="Arial"/>
+                <w:sz w:val="24"/>
+                <w:szCs w:val="24"/>
+              </w:rPr>
+              <w:t>altera/</w:t>
+            </w:r>
+            <w:r>
+              <w:rPr>
+                <w:rFonts w:ascii="Arial" w:hAnsi="Arial" w:cs="Arial"/>
+                <w:sz w:val="24"/>
+                <w:szCs w:val="24"/>
+              </w:rPr>
+              <w:t xml:space="preserve">                  </w:t>
             </w:r>
           </w:p>
           <w:p>
@@ -8049,7 +9635,7 @@
                 <w:sz w:val="24"/>
                 <w:szCs w:val="24"/>
               </w:rPr>
-              <w:t>informações</w:t>
+              <w:t>remove</w:t>
             </w:r>
             <w:proofErr w:type="gramEnd"/>
             <w:r>
@@ -8058,23 +9644,23 @@
                 <w:sz w:val="24"/>
                 <w:szCs w:val="24"/>
               </w:rPr>
-              <w:t xml:space="preserve"> do usuário e </w:t>
-            </w:r>
-            <w:r>
-              <w:rPr>
-                <w:rFonts w:ascii="Arial" w:hAnsi="Arial" w:cs="Arial"/>
-                <w:sz w:val="24"/>
-                <w:szCs w:val="24"/>
-              </w:rPr>
-              <w:t xml:space="preserve">altera/remove </w:t>
-            </w:r>
-            <w:r>
-              <w:rPr>
-                <w:rFonts w:ascii="Arial" w:hAnsi="Arial" w:cs="Arial"/>
-                <w:sz w:val="24"/>
-                <w:szCs w:val="24"/>
-              </w:rPr>
-              <w:t xml:space="preserve">elas </w:t>
+              <w:t xml:space="preserve"> </w:t>
+            </w:r>
+            <w:r>
+              <w:rPr>
+                <w:rFonts w:ascii="Arial" w:hAnsi="Arial" w:cs="Arial"/>
+                <w:sz w:val="24"/>
+                <w:szCs w:val="24"/>
+              </w:rPr>
+              <w:t>elas</w:t>
+            </w:r>
+            <w:r>
+              <w:rPr>
+                <w:rFonts w:ascii="Arial" w:hAnsi="Arial" w:cs="Arial"/>
+                <w:sz w:val="24"/>
+                <w:szCs w:val="24"/>
+              </w:rPr>
+              <w:t xml:space="preserve"> </w:t>
             </w:r>
             <w:r>
               <w:rPr>
@@ -8084,82 +9670,23 @@
               </w:rPr>
               <w:t xml:space="preserve">no sistema. </w:t>
             </w:r>
-          </w:p>
-          <w:p>
-            <w:pPr>
-              <w:rPr>
-                <w:rFonts w:ascii="Arial" w:hAnsi="Arial" w:cs="Arial"/>
-                <w:sz w:val="24"/>
-                <w:szCs w:val="24"/>
-              </w:rPr>
-            </w:pPr>
-            <w:r>
-              <w:rPr>
-                <w:rFonts w:ascii="Arial" w:hAnsi="Arial" w:cs="Arial"/>
-                <w:sz w:val="24"/>
-                <w:szCs w:val="24"/>
-              </w:rPr>
-              <w:t xml:space="preserve">                            </w:t>
-            </w:r>
-            <w:r>
-              <w:rPr>
-                <w:rFonts w:ascii="Arial" w:hAnsi="Arial" w:cs="Arial"/>
-                <w:sz w:val="24"/>
-                <w:szCs w:val="24"/>
-              </w:rPr>
-              <w:t>Somente o gerente chefe poderá alterar</w:t>
-            </w:r>
-            <w:r>
-              <w:rPr>
-                <w:rFonts w:ascii="Arial" w:hAnsi="Arial" w:cs="Arial"/>
-                <w:sz w:val="24"/>
-                <w:szCs w:val="24"/>
-              </w:rPr>
-              <w:t>/remover</w:t>
-            </w:r>
-            <w:r>
-              <w:rPr>
-                <w:rFonts w:ascii="Arial" w:hAnsi="Arial" w:cs="Arial"/>
-                <w:sz w:val="24"/>
-                <w:szCs w:val="24"/>
-              </w:rPr>
-              <w:t xml:space="preserve"> outros </w:t>
-            </w:r>
-          </w:p>
-          <w:p>
-            <w:pPr>
-              <w:rPr>
-                <w:rFonts w:ascii="Arial" w:hAnsi="Arial" w:cs="Arial"/>
-                <w:sz w:val="24"/>
-                <w:szCs w:val="24"/>
-              </w:rPr>
-            </w:pPr>
-            <w:r>
-              <w:rPr>
-                <w:rFonts w:ascii="Arial" w:hAnsi="Arial" w:cs="Arial"/>
-                <w:sz w:val="24"/>
-                <w:szCs w:val="24"/>
-              </w:rPr>
-              <w:t xml:space="preserve">                            </w:t>
-            </w:r>
-            <w:proofErr w:type="gramStart"/>
-            <w:r>
-              <w:rPr>
-                <w:rFonts w:ascii="Arial" w:hAnsi="Arial" w:cs="Arial"/>
-                <w:sz w:val="24"/>
-                <w:szCs w:val="24"/>
-              </w:rPr>
-              <w:t>gerentes</w:t>
-            </w:r>
-            <w:proofErr w:type="gramEnd"/>
-            <w:r>
-              <w:rPr>
-                <w:rFonts w:ascii="Arial" w:hAnsi="Arial" w:cs="Arial"/>
-                <w:sz w:val="24"/>
-                <w:szCs w:val="24"/>
-              </w:rPr>
-              <w:t>.</w:t>
-            </w:r>
+            <w:r>
+              <w:rPr>
+                <w:rFonts w:ascii="Arial" w:hAnsi="Arial" w:cs="Arial"/>
+                <w:sz w:val="24"/>
+                <w:szCs w:val="24"/>
+              </w:rPr>
+              <w:t xml:space="preserve">                           </w:t>
+            </w:r>
+          </w:p>
+          <w:p>
+            <w:pPr>
+              <w:rPr>
+                <w:rFonts w:ascii="Arial" w:hAnsi="Arial" w:cs="Arial"/>
+                <w:sz w:val="24"/>
+                <w:szCs w:val="24"/>
+              </w:rPr>
+            </w:pPr>
           </w:p>
         </w:tc>
       </w:tr>
@@ -8190,7 +9717,15 @@
                 <w:sz w:val="24"/>
                 <w:szCs w:val="24"/>
               </w:rPr>
-              <w:t>Secundário e essencial</w:t>
+              <w:t>Primá</w:t>
+            </w:r>
+            <w:r>
+              <w:rPr>
+                <w:rFonts w:ascii="Arial" w:hAnsi="Arial" w:cs="Arial"/>
+                <w:sz w:val="24"/>
+                <w:szCs w:val="24"/>
+              </w:rPr>
+              <w:t>rio e essencial</w:t>
             </w:r>
           </w:p>
           <w:p>
@@ -8389,7 +9924,23 @@
                 <w:sz w:val="24"/>
                 <w:szCs w:val="24"/>
               </w:rPr>
-              <w:t>Este caso de uso começa quando o gerente deseja alterar</w:t>
+              <w:t>Este caso de uso começa quando o gerente</w:t>
+            </w:r>
+            <w:r>
+              <w:rPr>
+                <w:rFonts w:ascii="Arial" w:hAnsi="Arial" w:cs="Arial"/>
+                <w:sz w:val="24"/>
+                <w:szCs w:val="24"/>
+              </w:rPr>
+              <w:t xml:space="preserve"> chefe</w:t>
+            </w:r>
+            <w:r>
+              <w:rPr>
+                <w:rFonts w:ascii="Arial" w:hAnsi="Arial" w:cs="Arial"/>
+                <w:sz w:val="24"/>
+                <w:szCs w:val="24"/>
+              </w:rPr>
+              <w:t xml:space="preserve"> deseja alterar</w:t>
             </w:r>
             <w:r>
               <w:rPr>
@@ -8405,7 +9956,23 @@
                 <w:sz w:val="24"/>
                 <w:szCs w:val="24"/>
               </w:rPr>
-              <w:t xml:space="preserve"> informações de um usuário no sistema</w:t>
+              <w:t xml:space="preserve"> informações de um usuário</w:t>
+            </w:r>
+            <w:r>
+              <w:rPr>
+                <w:rFonts w:ascii="Arial" w:hAnsi="Arial" w:cs="Arial"/>
+                <w:sz w:val="24"/>
+                <w:szCs w:val="24"/>
+              </w:rPr>
+              <w:t xml:space="preserve"> (gerente ou funcionário)</w:t>
+            </w:r>
+            <w:r>
+              <w:rPr>
+                <w:rFonts w:ascii="Arial" w:hAnsi="Arial" w:cs="Arial"/>
+                <w:sz w:val="24"/>
+                <w:szCs w:val="24"/>
+              </w:rPr>
+              <w:t xml:space="preserve"> no sistema</w:t>
             </w:r>
           </w:p>
         </w:tc>
@@ -8461,15 +10028,47 @@
                 <w:sz w:val="24"/>
                 <w:szCs w:val="24"/>
               </w:rPr>
-              <w:t>O gerente s</w:t>
-            </w:r>
-            <w:r>
-              <w:rPr>
-                <w:rFonts w:ascii="Arial" w:hAnsi="Arial" w:cs="Arial"/>
-                <w:sz w:val="24"/>
-                <w:szCs w:val="24"/>
-              </w:rPr>
-              <w:t>eleciona um usuário através do e-mail</w:t>
+              <w:t xml:space="preserve">O gerente </w:t>
+            </w:r>
+            <w:r>
+              <w:rPr>
+                <w:rFonts w:ascii="Arial" w:hAnsi="Arial" w:cs="Arial"/>
+                <w:sz w:val="24"/>
+                <w:szCs w:val="24"/>
+              </w:rPr>
+              <w:t xml:space="preserve">chefe </w:t>
+            </w:r>
+            <w:r>
+              <w:rPr>
+                <w:rFonts w:ascii="Arial" w:hAnsi="Arial" w:cs="Arial"/>
+                <w:sz w:val="24"/>
+                <w:szCs w:val="24"/>
+              </w:rPr>
+              <w:t>s</w:t>
+            </w:r>
+            <w:r>
+              <w:rPr>
+                <w:rFonts w:ascii="Arial" w:hAnsi="Arial" w:cs="Arial"/>
+                <w:sz w:val="24"/>
+                <w:szCs w:val="24"/>
+              </w:rPr>
+              <w:t>eleciona um usuário</w:t>
+            </w:r>
+            <w:r>
+              <w:rPr>
+                <w:rFonts w:ascii="Arial" w:hAnsi="Arial" w:cs="Arial"/>
+                <w:sz w:val="24"/>
+                <w:szCs w:val="24"/>
+              </w:rPr>
+              <w:t xml:space="preserve"> (gerente ou funcionário)</w:t>
+            </w:r>
+            <w:r>
+              <w:rPr>
+                <w:rFonts w:ascii="Arial" w:hAnsi="Arial" w:cs="Arial"/>
+                <w:sz w:val="24"/>
+                <w:szCs w:val="24"/>
+              </w:rPr>
+              <w:t xml:space="preserve"> através do e-mail</w:t>
             </w:r>
           </w:p>
         </w:tc>
@@ -8505,6 +10104,8 @@
             <w:r>
               <w:rPr>
                 <w:rFonts w:ascii="Arial" w:eastAsia="Arial" w:hAnsi="Arial" w:cs="Arial"/>
+                <w:sz w:val="24"/>
+                <w:szCs w:val="24"/>
               </w:rPr>
               <w:t>Exibe as informações do usuário</w:t>
             </w:r>
@@ -8648,7 +10249,39 @@
           <w:sz w:val="24"/>
           <w:szCs w:val="24"/>
         </w:rPr>
-        <w:t xml:space="preserve">Linha 2: O gerente insere e-mail não cadastrado. </w:t>
+        <w:t>Linha 2: O gerente</w:t>
+      </w:r>
+      <w:r>
+        <w:rPr>
+          <w:rFonts w:ascii="Arial" w:hAnsi="Arial" w:cs="Arial"/>
+          <w:sz w:val="24"/>
+          <w:szCs w:val="24"/>
+        </w:rPr>
+        <w:t xml:space="preserve"> chefe</w:t>
+      </w:r>
+      <w:r>
+        <w:rPr>
+          <w:rFonts w:ascii="Arial" w:hAnsi="Arial" w:cs="Arial"/>
+          <w:sz w:val="24"/>
+          <w:szCs w:val="24"/>
+        </w:rPr>
+        <w:t xml:space="preserve"> </w:t>
+      </w:r>
+      <w:r>
+        <w:rPr>
+          <w:rFonts w:ascii="Arial" w:hAnsi="Arial" w:cs="Arial"/>
+          <w:sz w:val="24"/>
+          <w:szCs w:val="24"/>
+        </w:rPr>
+        <w:t>não seleciona nenhum e-mail</w:t>
+      </w:r>
+      <w:r>
+        <w:rPr>
+          <w:rFonts w:ascii="Arial" w:hAnsi="Arial" w:cs="Arial"/>
+          <w:sz w:val="24"/>
+          <w:szCs w:val="24"/>
+        </w:rPr>
+        <w:t xml:space="preserve">. </w:t>
       </w:r>
     </w:p>
     <w:p>
@@ -8707,7 +10340,23 @@
           <w:sz w:val="24"/>
           <w:szCs w:val="24"/>
         </w:rPr>
-        <w:t xml:space="preserve">Linha 4: O gerente apaga </w:t>
+        <w:t xml:space="preserve">Linha 4: O gerente </w:t>
+      </w:r>
+      <w:r>
+        <w:rPr>
+          <w:rFonts w:ascii="Arial" w:hAnsi="Arial" w:cs="Arial"/>
+          <w:sz w:val="24"/>
+          <w:szCs w:val="24"/>
+        </w:rPr>
+        <w:t xml:space="preserve">chefe </w:t>
+      </w:r>
+      <w:r>
+        <w:rPr>
+          <w:rFonts w:ascii="Arial" w:hAnsi="Arial" w:cs="Arial"/>
+          <w:sz w:val="24"/>
+          <w:szCs w:val="24"/>
+        </w:rPr>
+        <w:t xml:space="preserve">apaga </w:t>
       </w:r>
       <w:r>
         <w:rPr>
@@ -8748,7 +10397,15 @@
           <w:sz w:val="24"/>
           <w:szCs w:val="24"/>
         </w:rPr>
-        <w:t>de advertência e não permite a alteração/remoção</w:t>
+        <w:t>de advertência e</w:t>
+      </w:r>
+      <w:r>
+        <w:rPr>
+          <w:rFonts w:ascii="Arial" w:hAnsi="Arial" w:cs="Arial"/>
+          <w:sz w:val="24"/>
+          <w:szCs w:val="24"/>
+        </w:rPr>
+        <w:t xml:space="preserve"> não permite a alteração</w:t>
       </w:r>
       <w:r>
         <w:rPr>
@@ -8822,7 +10479,6 @@
                 <w:sz w:val="24"/>
                 <w:szCs w:val="24"/>
               </w:rPr>
-              <w:lastRenderedPageBreak/>
               <w:t>Caso de Uso:</w:t>
             </w:r>
             <w:r>
@@ -9393,7 +11049,15 @@
                 <w:sz w:val="24"/>
                 <w:szCs w:val="24"/>
               </w:rPr>
-              <w:t>Secundário e essencial</w:t>
+              <w:t>Prim</w:t>
+            </w:r>
+            <w:r>
+              <w:rPr>
+                <w:rFonts w:ascii="Arial" w:hAnsi="Arial" w:cs="Arial"/>
+                <w:sz w:val="24"/>
+                <w:szCs w:val="24"/>
+              </w:rPr>
+              <w:t>ário e essencial</w:t>
             </w:r>
           </w:p>
           <w:p>
@@ -9930,7 +11594,6 @@
                 <w:sz w:val="24"/>
                 <w:szCs w:val="24"/>
               </w:rPr>
-              <w:lastRenderedPageBreak/>
               <w:t>Caso de Uso:</w:t>
             </w:r>
             <w:r>
@@ -9958,7 +11621,25 @@
                 <w:sz w:val="24"/>
                 <w:szCs w:val="24"/>
               </w:rPr>
-              <w:t xml:space="preserve">Visualizar histórico do doador </w:t>
+              <w:t xml:space="preserve">Visualizar </w:t>
+            </w:r>
+            <w:r>
+              <w:rPr>
+                <w:rFonts w:ascii="Arial" w:hAnsi="Arial" w:cs="Arial"/>
+                <w:b/>
+                <w:sz w:val="24"/>
+                <w:szCs w:val="24"/>
+              </w:rPr>
+              <w:t>última doação</w:t>
+            </w:r>
+            <w:r>
+              <w:rPr>
+                <w:rFonts w:ascii="Arial" w:hAnsi="Arial" w:cs="Arial"/>
+                <w:b/>
+                <w:sz w:val="24"/>
+                <w:szCs w:val="24"/>
+              </w:rPr>
+              <w:t xml:space="preserve"> </w:t>
             </w:r>
             <w:r>
               <w:rPr>
@@ -10137,17 +11818,10 @@
                 <w:sz w:val="24"/>
                 <w:szCs w:val="24"/>
               </w:rPr>
-              <w:t xml:space="preserve">s e </w:t>
-            </w:r>
-          </w:p>
-          <w:p>
-            <w:pPr>
-              <w:rPr>
-                <w:rFonts w:ascii="Arial" w:hAnsi="Arial" w:cs="Arial"/>
-                <w:sz w:val="24"/>
-                <w:szCs w:val="24"/>
-              </w:rPr>
-            </w:pPr>
+              <w:t xml:space="preserve">s </w:t>
+            </w:r>
+          </w:p>
+          <w:p>
             <w:r>
               <w:rPr>
                 <w:rFonts w:ascii="Arial" w:hAnsi="Arial" w:cs="Arial"/>
@@ -10163,7 +11837,15 @@
                 <w:sz w:val="24"/>
                 <w:szCs w:val="24"/>
               </w:rPr>
-              <w:t>detalhados</w:t>
+              <w:t>relacionada</w:t>
+            </w:r>
+            <w:r>
+              <w:rPr>
+                <w:rFonts w:ascii="Arial" w:hAnsi="Arial" w:cs="Arial"/>
+                <w:sz w:val="24"/>
+                <w:szCs w:val="24"/>
+              </w:rPr>
+              <w:t>s</w:t>
             </w:r>
             <w:proofErr w:type="gramEnd"/>
             <w:r>
@@ -10172,7 +11854,88 @@
                 <w:sz w:val="24"/>
                 <w:szCs w:val="24"/>
               </w:rPr>
-              <w:t xml:space="preserve"> relacionados a última doação (se existir) feita </w:t>
+              <w:t xml:space="preserve"> a última doação (se existir) feita</w:t>
+            </w:r>
+            <w:r>
+              <w:rPr>
+                <w:rFonts w:ascii="Arial" w:hAnsi="Arial" w:cs="Arial"/>
+                <w:sz w:val="24"/>
+                <w:szCs w:val="24"/>
+              </w:rPr>
+              <w:t xml:space="preserve"> </w:t>
+            </w:r>
+            <w:r>
+              <w:rPr>
+                <w:rFonts w:ascii="Arial" w:hAnsi="Arial" w:cs="Arial"/>
+                <w:sz w:val="24"/>
+                <w:szCs w:val="24"/>
+              </w:rPr>
+              <w:t>pelo doador</w:t>
+            </w:r>
+            <w:r>
+              <w:rPr>
+                <w:rFonts w:ascii="Arial" w:hAnsi="Arial" w:cs="Arial"/>
+                <w:sz w:val="24"/>
+                <w:szCs w:val="24"/>
+              </w:rPr>
+              <w:t>,</w:t>
+            </w:r>
+            <w:r>
+              <w:t xml:space="preserve"> </w:t>
+            </w:r>
+          </w:p>
+          <w:p>
+            <w:pPr>
+              <w:rPr>
+                <w:rFonts w:ascii="Arial" w:hAnsi="Arial" w:cs="Arial"/>
+                <w:sz w:val="24"/>
+                <w:szCs w:val="24"/>
+              </w:rPr>
+            </w:pPr>
+            <w:r>
+              <w:t xml:space="preserve">                                     </w:t>
+            </w:r>
+            <w:proofErr w:type="gramStart"/>
+            <w:r>
+              <w:rPr>
+                <w:rFonts w:ascii="Arial" w:hAnsi="Arial" w:cs="Arial"/>
+                <w:sz w:val="24"/>
+                <w:szCs w:val="24"/>
+              </w:rPr>
+              <w:t>quando</w:t>
+            </w:r>
+            <w:proofErr w:type="gramEnd"/>
+            <w:r>
+              <w:rPr>
+                <w:rFonts w:ascii="Arial" w:hAnsi="Arial" w:cs="Arial"/>
+                <w:sz w:val="24"/>
+                <w:szCs w:val="24"/>
+              </w:rPr>
+              <w:t xml:space="preserve"> for realizada uma nova doação</w:t>
+            </w:r>
+            <w:r>
+              <w:rPr>
+                <w:rFonts w:ascii="Arial" w:hAnsi="Arial" w:cs="Arial"/>
+                <w:sz w:val="24"/>
+                <w:szCs w:val="24"/>
+              </w:rPr>
+              <w:t>. O</w:t>
+            </w:r>
+            <w:r>
+              <w:rPr>
+                <w:rFonts w:ascii="Arial" w:hAnsi="Arial" w:cs="Arial"/>
+                <w:sz w:val="24"/>
+                <w:szCs w:val="24"/>
+              </w:rPr>
+              <w:t xml:space="preserve"> </w:t>
+            </w:r>
+            <w:r>
+              <w:rPr>
+                <w:rFonts w:ascii="Arial" w:hAnsi="Arial" w:cs="Arial"/>
+                <w:sz w:val="24"/>
+                <w:szCs w:val="24"/>
+              </w:rPr>
+              <w:t xml:space="preserve">usuário pesquisa </w:t>
             </w:r>
           </w:p>
           <w:p>
@@ -10198,7 +11961,7 @@
                 <w:sz w:val="24"/>
                 <w:szCs w:val="24"/>
               </w:rPr>
-              <w:t>pelo</w:t>
+              <w:t>a</w:t>
             </w:r>
             <w:proofErr w:type="gramEnd"/>
             <w:r>
@@ -10207,17 +11970,6 @@
                 <w:sz w:val="24"/>
                 <w:szCs w:val="24"/>
               </w:rPr>
-              <w:t xml:space="preserve"> doador</w:t>
-            </w:r>
-            <w:r>
-              <w:rPr>
-                <w:rFonts w:ascii="Arial" w:hAnsi="Arial" w:cs="Arial"/>
-                <w:sz w:val="24"/>
-                <w:szCs w:val="24"/>
-              </w:rPr>
-              <w:t>,</w:t>
-            </w:r>
-            <w:r>
               <w:t xml:space="preserve"> </w:t>
             </w:r>
             <w:r>
@@ -10226,15 +11978,7 @@
                 <w:sz w:val="24"/>
                 <w:szCs w:val="24"/>
               </w:rPr>
-              <w:t>quando for realizada uma nova doação</w:t>
-            </w:r>
-            <w:r>
-              <w:rPr>
-                <w:rFonts w:ascii="Arial" w:hAnsi="Arial" w:cs="Arial"/>
-                <w:sz w:val="24"/>
-                <w:szCs w:val="24"/>
-              </w:rPr>
-              <w:t xml:space="preserve">. O </w:t>
+              <w:t xml:space="preserve">última doação feita pelo doador e visualiza as </w:t>
             </w:r>
           </w:p>
           <w:p>
@@ -10260,42 +12004,7 @@
                 <w:sz w:val="24"/>
                 <w:szCs w:val="24"/>
               </w:rPr>
-              <w:t>usuário</w:t>
-            </w:r>
-            <w:proofErr w:type="gramEnd"/>
-            <w:r>
-              <w:rPr>
-                <w:rFonts w:ascii="Arial" w:hAnsi="Arial" w:cs="Arial"/>
-                <w:sz w:val="24"/>
-                <w:szCs w:val="24"/>
-              </w:rPr>
-              <w:t xml:space="preserve"> pesquisa o doador e visualiza seu histórico de </w:t>
-            </w:r>
-          </w:p>
-          <w:p>
-            <w:pPr>
-              <w:rPr>
-                <w:rFonts w:ascii="Arial" w:hAnsi="Arial" w:cs="Arial"/>
-                <w:sz w:val="24"/>
-                <w:szCs w:val="24"/>
-              </w:rPr>
-            </w:pPr>
-            <w:r>
-              <w:rPr>
-                <w:rFonts w:ascii="Arial" w:hAnsi="Arial" w:cs="Arial"/>
-                <w:sz w:val="24"/>
-                <w:szCs w:val="24"/>
-              </w:rPr>
-              <w:t xml:space="preserve">                            </w:t>
-            </w:r>
-            <w:proofErr w:type="gramStart"/>
-            <w:r>
-              <w:rPr>
-                <w:rFonts w:ascii="Arial" w:hAnsi="Arial" w:cs="Arial"/>
-                <w:sz w:val="24"/>
-                <w:szCs w:val="24"/>
-              </w:rPr>
-              <w:t>doação</w:t>
+              <w:t>informações</w:t>
             </w:r>
             <w:proofErr w:type="gramEnd"/>
             <w:r>
@@ -10377,7 +12086,7 @@
                 <w:sz w:val="24"/>
                 <w:szCs w:val="24"/>
               </w:rPr>
-              <w:t>RF1, RF2, RF3, RF4</w:t>
+              <w:t>RF1, RF2, RF3, RF6</w:t>
             </w:r>
           </w:p>
           <w:p>
@@ -10534,54 +12243,31 @@
                 <w:sz w:val="24"/>
                 <w:szCs w:val="24"/>
               </w:rPr>
-              <w:t xml:space="preserve">Este caso de uso começa quando </w:t>
-            </w:r>
-            <w:r>
-              <w:rPr>
-                <w:rFonts w:ascii="Arial" w:eastAsia="Arial" w:hAnsi="Arial" w:cs="Arial"/>
-                <w:sz w:val="24"/>
-                <w:szCs w:val="24"/>
-              </w:rPr>
-              <w:t>um usuário</w:t>
-            </w:r>
-            <w:r>
-              <w:rPr>
-                <w:rFonts w:ascii="Arial" w:eastAsia="Arial" w:hAnsi="Arial" w:cs="Arial"/>
-                <w:sz w:val="24"/>
-                <w:szCs w:val="24"/>
-              </w:rPr>
-              <w:t xml:space="preserve"> </w:t>
-            </w:r>
-            <w:r>
-              <w:rPr>
-                <w:rFonts w:ascii="Arial" w:hAnsi="Arial" w:cs="Arial"/>
-                <w:sz w:val="24"/>
-                <w:szCs w:val="24"/>
-              </w:rPr>
-              <w:t>deseja visualizar informações resumidas e detalhados relacionados a última doação (se existir) feita pelo doador,</w:t>
-            </w:r>
-            <w:r>
-              <w:rPr>
-                <w:sz w:val="24"/>
-                <w:szCs w:val="24"/>
-              </w:rPr>
-              <w:t xml:space="preserve"> </w:t>
-            </w:r>
-            <w:r>
-              <w:rPr>
-                <w:rFonts w:ascii="Arial" w:hAnsi="Arial" w:cs="Arial"/>
-                <w:sz w:val="24"/>
-                <w:szCs w:val="24"/>
-              </w:rPr>
-              <w:t>quando for realizada uma nova doação</w:t>
-            </w:r>
-            <w:r>
-              <w:rPr>
-                <w:rFonts w:ascii="Arial" w:hAnsi="Arial" w:cs="Arial"/>
-                <w:sz w:val="24"/>
-                <w:szCs w:val="24"/>
-              </w:rPr>
-              <w:t>.</w:t>
+              <w:t xml:space="preserve">Este caso de uso começa quando um usuário </w:t>
+            </w:r>
+            <w:r>
+              <w:rPr>
+                <w:rFonts w:ascii="Arial" w:hAnsi="Arial" w:cs="Arial"/>
+                <w:sz w:val="24"/>
+                <w:szCs w:val="24"/>
+              </w:rPr>
+              <w:t>deseja v</w:t>
+            </w:r>
+            <w:r>
+              <w:rPr>
+                <w:rFonts w:ascii="Arial" w:hAnsi="Arial" w:cs="Arial"/>
+                <w:sz w:val="24"/>
+                <w:szCs w:val="24"/>
+              </w:rPr>
+              <w:t xml:space="preserve">isualizar informações </w:t>
+            </w:r>
+            <w:r>
+              <w:rPr>
+                <w:rFonts w:ascii="Arial" w:hAnsi="Arial" w:cs="Arial"/>
+                <w:sz w:val="24"/>
+                <w:szCs w:val="24"/>
+              </w:rPr>
+              <w:t>da última doação feita por um doador</w:t>
             </w:r>
           </w:p>
         </w:tc>
@@ -10628,7 +12314,13 @@
               <w:rPr>
                 <w:rFonts w:ascii="Arial" w:eastAsia="Arial" w:hAnsi="Arial" w:cs="Arial"/>
               </w:rPr>
-              <w:t>pesquisa o registro do doador (RF4)</w:t>
+              <w:t>pesquisa o registro da última doação feita pelo doador (RF6</w:t>
+            </w:r>
+            <w:r>
+              <w:rPr>
+                <w:rFonts w:ascii="Arial" w:eastAsia="Arial" w:hAnsi="Arial" w:cs="Arial"/>
+              </w:rPr>
+              <w:t>)</w:t>
             </w:r>
           </w:p>
         </w:tc>
@@ -10765,7 +12457,15 @@
           <w:sz w:val="24"/>
           <w:szCs w:val="24"/>
         </w:rPr>
-        <w:t>Linha 2: O registro do doador não é encontrado.</w:t>
+        <w:t>Linha 2: O registro da doação</w:t>
+      </w:r>
+      <w:r>
+        <w:rPr>
+          <w:rFonts w:ascii="Arial" w:hAnsi="Arial" w:cs="Arial"/>
+          <w:sz w:val="24"/>
+          <w:szCs w:val="24"/>
+        </w:rPr>
+        <w:t xml:space="preserve"> não é encontrado.</w:t>
       </w:r>
     </w:p>
     <w:p>
@@ -12961,7 +14661,23 @@
                 <w:sz w:val="24"/>
                 <w:szCs w:val="24"/>
               </w:rPr>
-              <w:t xml:space="preserve"> do documento registrado.</w:t>
+              <w:t xml:space="preserve"> do documento registrado</w:t>
+            </w:r>
+            <w:r>
+              <w:rPr>
+                <w:rFonts w:ascii="Arial" w:hAnsi="Arial" w:cs="Arial"/>
+                <w:sz w:val="24"/>
+                <w:szCs w:val="24"/>
+              </w:rPr>
+              <w:t>(RG)</w:t>
+            </w:r>
+            <w:r>
+              <w:rPr>
+                <w:rFonts w:ascii="Arial" w:hAnsi="Arial" w:cs="Arial"/>
+                <w:sz w:val="24"/>
+                <w:szCs w:val="24"/>
+              </w:rPr>
+              <w:t>.</w:t>
             </w:r>
           </w:p>
         </w:tc>
@@ -13100,6 +14816,7 @@
                 <w:sz w:val="24"/>
                 <w:szCs w:val="24"/>
               </w:rPr>
+              <w:lastRenderedPageBreak/>
               <w:t xml:space="preserve">5. </w:t>
             </w:r>
             <w:r>
@@ -14049,6 +15766,7 @@
                 <w:sz w:val="24"/>
                 <w:szCs w:val="24"/>
               </w:rPr>
+              <w:lastRenderedPageBreak/>
               <w:t>2.</w:t>
             </w:r>
             <w:r>
@@ -14123,7 +15841,6 @@
                 <w:sz w:val="24"/>
                 <w:szCs w:val="24"/>
               </w:rPr>
-              <w:lastRenderedPageBreak/>
               <w:t>3.</w:t>
             </w:r>
             <w:r>
@@ -15188,12 +16905,51 @@
           <w:szCs w:val="24"/>
         </w:rPr>
       </w:pPr>
+    </w:p>
+    <w:p>
+      <w:pPr>
+        <w:rPr>
+          <w:rFonts w:ascii="Arial" w:hAnsi="Arial" w:cs="Arial"/>
+          <w:sz w:val="24"/>
+          <w:szCs w:val="24"/>
+        </w:rPr>
+      </w:pPr>
+    </w:p>
+    <w:p>
+      <w:pPr>
+        <w:rPr>
+          <w:rFonts w:ascii="Arial" w:hAnsi="Arial" w:cs="Arial"/>
+          <w:sz w:val="24"/>
+          <w:szCs w:val="24"/>
+        </w:rPr>
+      </w:pPr>
+    </w:p>
+    <w:p>
+      <w:pPr>
+        <w:rPr>
+          <w:rFonts w:ascii="Arial" w:hAnsi="Arial" w:cs="Arial"/>
+          <w:sz w:val="24"/>
+          <w:szCs w:val="24"/>
+        </w:rPr>
+      </w:pPr>
+    </w:p>
+    <w:p>
+      <w:pPr>
+        <w:rPr>
+          <w:rFonts w:ascii="Arial" w:hAnsi="Arial" w:cs="Arial"/>
+          <w:sz w:val="24"/>
+          <w:szCs w:val="24"/>
+        </w:rPr>
+      </w:pPr>
+      <w:bookmarkStart w:id="0" w:name="_GoBack"/>
+      <w:bookmarkEnd w:id="0"/>
       <w:r>
         <w:rPr>
           <w:rFonts w:ascii="Arial" w:hAnsi="Arial" w:cs="Arial"/>
           <w:sz w:val="24"/>
           <w:szCs w:val="24"/>
         </w:rPr>
+        <w:lastRenderedPageBreak/>
         <w:t xml:space="preserve">Sequência típica de eventos: </w:t>
       </w:r>
     </w:p>
@@ -15313,16 +17069,7 @@
                 <w:sz w:val="24"/>
                 <w:szCs w:val="24"/>
               </w:rPr>
-              <w:t xml:space="preserve">deseja saber qual é a quantidade de bolsas de sangue coletadas no estabelecimento </w:t>
-            </w:r>
-            <w:r>
-              <w:rPr>
-                <w:rFonts w:ascii="Arial" w:hAnsi="Arial" w:cs="Arial"/>
-                <w:sz w:val="24"/>
-                <w:szCs w:val="24"/>
-              </w:rPr>
-              <w:lastRenderedPageBreak/>
-              <w:t>em um certo período de tempo (dias, semanas, meses ou anos).</w:t>
+              <w:t>deseja saber qual é a quantidade de bolsas de sangue coletadas no estabelecimento em um certo período de tempo (dias, semanas, meses ou anos).</w:t>
             </w:r>
           </w:p>
         </w:tc>
@@ -15362,7 +17109,6 @@
                 <w:sz w:val="24"/>
                 <w:szCs w:val="24"/>
               </w:rPr>
-              <w:lastRenderedPageBreak/>
               <w:t>2.</w:t>
             </w:r>
             <w:r>
@@ -15518,7 +17264,7 @@
       </w:r>
     </w:p>
     <w:sectPr>
-      <w:footerReference w:type="default" r:id="rId8"/>
+      <w:footerReference w:type="default" r:id="rId9"/>
       <w:pgSz w:w="11906" w:h="16838"/>
       <w:pgMar w:top="1417" w:right="1701" w:bottom="1417" w:left="1701" w:header="708" w:footer="708" w:gutter="0"/>
       <w:cols w:space="708"/>
@@ -15598,7 +17344,7 @@
           <w:rPr>
             <w:noProof/>
           </w:rPr>
-          <w:t>16</w:t>
+          <w:t>17</w:t>
         </w:r>
         <w:r>
           <w:fldChar w:fldCharType="end"/>
@@ -16317,6 +18063,7 @@
   <w:style w:type="character" w:default="1" w:styleId="Fontepargpadro">
     <w:name w:val="Default Paragraph Font"/>
     <w:uiPriority w:val="1"/>
+    <w:semiHidden/>
     <w:unhideWhenUsed/>
   </w:style>
   <w:style w:type="table" w:default="1" w:styleId="Tabelanormal">
@@ -16694,4 +18441,16 @@
     </a:ext>
   </a:extLst>
 </a:theme>
+</file>
+
+<file path=customXml/item1.xml><?xml version="1.0" encoding="utf-8"?>
+<b:Sources xmlns:b="http://schemas.openxmlformats.org/officeDocument/2006/bibliography" xmlns="http://schemas.openxmlformats.org/officeDocument/2006/bibliography" SelectedStyle="\APASixthEditionOfficeOnline.xsl" StyleName="APA" Version="6"/>
+</file>
+
+<file path=customXml/itemProps1.xml><?xml version="1.0" encoding="utf-8"?>
+<ds:datastoreItem xmlns:ds="http://schemas.openxmlformats.org/officeDocument/2006/customXml" ds:itemID="{656993FC-E163-4E79-B26F-375836347CE3}">
+  <ds:schemaRefs>
+    <ds:schemaRef ds:uri="http://schemas.openxmlformats.org/officeDocument/2006/bibliography"/>
+  </ds:schemaRefs>
+</ds:datastoreItem>
 </file>
</xml_diff>